<commit_message>
added form flow but off centr
</commit_message>
<xml_diff>
--- a/forms/lpa_template.docx
+++ b/forms/lpa_template.docx
@@ -89,7 +89,13 @@
         <w:t>organized and existing under</w:t>
       </w:r>
       <w:r>
-        <w:t xml:space="preserve"> the laws of the State of _mgrstate_</w:t>
+        <w:t xml:space="preserve"> the laws of the State of _mgr</w:t>
+      </w:r>
+      <w:r>
+        <w:t>_</w:t>
+      </w:r>
+      <w:r>
+        <w:t>state_</w:t>
       </w:r>
       <w:r>
         <w:t>, and _generalpartner_</w:t>
@@ -104,7 +110,13 @@
         <w:t>organized and existing under</w:t>
       </w:r>
       <w:r>
-        <w:t xml:space="preserve"> the laws of the State of _gpstate_</w:t>
+        <w:t xml:space="preserve"> the laws of the State of _gp</w:t>
+      </w:r>
+      <w:r>
+        <w:t>_</w:t>
+      </w:r>
+      <w:r>
+        <w:t>state_</w:t>
       </w:r>
       <w:r>
         <w:t xml:space="preserve"> as general partners (together with any subsequently admitted general partners, the “</w:t>
@@ -275,7 +287,7 @@
         <w:rPr>
           <w:u w:val="single"/>
         </w:rPr>
-        <w:t xml:space="preserve"> Partnership Under _fundstate</w:t>
+        <w:t xml:space="preserve"> Partnership Under _fund</w:t>
       </w:r>
       <w:r>
         <w:rPr>
@@ -287,18 +299,36 @@
         <w:rPr>
           <w:u w:val="single"/>
         </w:rPr>
+        <w:t>state</w:t>
+      </w:r>
+      <w:r>
+        <w:rPr>
+          <w:u w:val="single"/>
+        </w:rPr>
+        <w:t>_</w:t>
+      </w:r>
+      <w:r>
+        <w:rPr>
+          <w:u w:val="single"/>
+        </w:rPr>
         <w:t xml:space="preserve"> Law.</w:t>
       </w:r>
       <w:r>
         <w:t xml:space="preserve">  The General Partners, for themselves and as agents for the Limited Partners, shall accomplish all filing, recording, publishing and other acts necessary or appropriate for compliance with all the requirements for the formation and operation of the Partnership as a limited partnership under the Act and under all o</w:t>
       </w:r>
       <w:r>
-        <w:t>ther laws of the State of _fundstate</w:t>
+        <w:t>ther laws of the State of _fund</w:t>
       </w:r>
       <w:r>
         <w:t>_</w:t>
       </w:r>
       <w:r>
+        <w:t>state</w:t>
+      </w:r>
+      <w:r>
+        <w:t>_</w:t>
+      </w:r>
+      <w:r>
         <w:t xml:space="preserve"> and such other jurisdictions in which the General Partners determine that the Partnership may conduct business.  Each Limited Partner shall promptly execute all relevant certificates and other documents as the General Partner shall request.  The rights and duties of the Partners shall be as provided in the Act except as modified by this Agreement.</w:t>
       </w:r>
     </w:p>
@@ -398,7 +428,6 @@
         <w:tab/>
       </w:r>
       <w:r>
-        <w:tab/>
         <w:t xml:space="preserve">Section 1.4.  </w:t>
       </w:r>
       <w:r>
@@ -408,7 +437,13 @@
         <w:t xml:space="preserve">Names and Business Addresses of General Partners. </w:t>
       </w:r>
       <w:r>
-        <w:t xml:space="preserve">  The name, business address and telecopy number of each General Partner is as follows:</w:t>
+        <w:t xml:space="preserve">  The name, business address and </w:t>
+      </w:r>
+      <w:r>
+        <w:t>email address</w:t>
+      </w:r>
+      <w:r>
+        <w:t xml:space="preserve"> of each General Partner is as follows:</w:t>
       </w:r>
     </w:p>
     <w:p>
@@ -422,21 +457,90 @@
         <w:ind w:right="-450"/>
         <w:jc w:val="both"/>
       </w:pPr>
+      <w:r>
+        <w:tab/>
+        <w:t>_</w:t>
+      </w:r>
+      <w:r>
+        <w:t>managingco_</w:t>
+      </w:r>
     </w:p>
     <w:p>
       <w:pPr>
         <w:ind w:right="-450"/>
         <w:jc w:val="both"/>
       </w:pPr>
-    </w:p>
-    <w:p>
-      <w:pPr>
-        <w:ind w:left="90" w:right="-450"/>
+      <w:r>
+        <w:tab/>
+        <w:t>_managingco_address_</w:t>
+      </w:r>
+    </w:p>
+    <w:p>
+      <w:pPr>
+        <w:ind w:right="-450"/>
+        <w:jc w:val="both"/>
+      </w:pPr>
+      <w:r>
+        <w:tab/>
+        <w:t>_managingco_email_</w:t>
+      </w:r>
+    </w:p>
+    <w:p>
+      <w:pPr>
+        <w:ind w:right="-450"/>
+        <w:jc w:val="both"/>
+      </w:pPr>
+    </w:p>
+    <w:p>
+      <w:pPr>
+        <w:ind w:right="-450"/>
+        <w:jc w:val="both"/>
+      </w:pPr>
+      <w:r>
+        <w:tab/>
+        <w:t>_generalpartner_</w:t>
+      </w:r>
+    </w:p>
+    <w:p>
+      <w:pPr>
+        <w:ind w:right="-450"/>
+        <w:jc w:val="both"/>
+      </w:pPr>
+      <w:r>
+        <w:tab/>
+        <w:t>_generalpartner_address_</w:t>
+      </w:r>
+    </w:p>
+    <w:p>
+      <w:pPr>
+        <w:ind w:right="-450"/>
+        <w:jc w:val="both"/>
+      </w:pPr>
+      <w:r>
+        <w:tab/>
+        <w:t>_generalpartner_email_</w:t>
+      </w:r>
+    </w:p>
+    <w:p>
+      <w:pPr>
+        <w:ind w:right="-450"/>
+        <w:jc w:val="both"/>
+      </w:pPr>
+    </w:p>
+    <w:p>
+      <w:pPr>
+        <w:ind w:right="-450"/>
         <w:jc w:val="both"/>
       </w:pPr>
       <w:r>
         <w:lastRenderedPageBreak/>
-        <w:t>Each General Partner may, from time to time, upon prior notice to the Limited Partners, change its name, business address or telecopy number.</w:t>
+        <w:t xml:space="preserve">Each General Partner may, from time to time, upon prior notice to the Limited Partners, change its name, business address or </w:t>
+      </w:r>
+      <w:r>
+        <w:t>email address</w:t>
+      </w:r>
+      <w:r>
+        <w:t>.</w:t>
       </w:r>
     </w:p>
     <w:p>
@@ -444,70 +548,819 @@
         <w:ind w:right="-450"/>
         <w:jc w:val="both"/>
       </w:pPr>
+    </w:p>
+    <w:p>
+      <w:pPr>
+        <w:ind w:left="90" w:right="-450"/>
+        <w:jc w:val="both"/>
+      </w:pPr>
+      <w:r>
+        <w:tab/>
+      </w:r>
+      <w:r>
+        <w:t xml:space="preserve">Section 1.5.  </w:t>
+      </w:r>
+      <w:r>
+        <w:rPr>
+          <w:u w:val="single"/>
+        </w:rPr>
+        <w:t>Purpose</w:t>
+      </w:r>
+      <w:r>
+        <w:t>.   The purpose and business of the Partnership shall be the conduct of any business or activity that may be conducted by a limited partnership organized pursuant to the Act, including without limitation to invest in securities of every kind  (including without limitation stocks, options, warrants, promissory notes secured by deeds of trust, bonds, limited partnership interests), physical commodities and commodity futures, and ownership interests and indebtedness of every kind; to engage in other investment activities including, without limitation, investing in mutual funds, real estate and other investments that offer the opportunity for an appropriate return; to make direct investments or form partnerships, corporations, limited liability companies or other entities for the purpose of making investments; and to engage in any and all activities related or incidental to the foregoing and to do all things necessary or convenient for the accomplishment thereof.</w:t>
+      </w:r>
+    </w:p>
+    <w:p>
+      <w:pPr>
+        <w:ind w:right="-450"/>
+        <w:jc w:val="both"/>
+      </w:pPr>
+    </w:p>
+    <w:p>
+      <w:pPr>
+        <w:ind w:left="90" w:right="-450"/>
+        <w:jc w:val="both"/>
+      </w:pPr>
+      <w:r>
+        <w:tab/>
+      </w:r>
+      <w:r>
+        <w:t xml:space="preserve">Section 1.6.   </w:t>
+      </w:r>
+      <w:r>
+        <w:rPr>
+          <w:u w:val="single"/>
+        </w:rPr>
+        <w:t xml:space="preserve"> Location of Registered Office and Registered Agent for Service of Process.</w:t>
+      </w:r>
+      <w:r>
+        <w:t xml:space="preserve">  The location of the registered office of the Partnership is 801 West Tenth Street, Suite 300, Juneau, Alaska 99801.  The General Partner may change the location of the registered office of the Partnership by notice in writing to the Limited Partners.  The agent for service of process for the Partnership shall be CT Corporation System, or such other agent for service of process as the General Partner may designate from time to time.</w:t>
+      </w:r>
+    </w:p>
+    <w:p>
+      <w:pPr>
+        <w:ind w:right="-450"/>
+        <w:jc w:val="both"/>
+      </w:pPr>
+    </w:p>
+    <w:p>
+      <w:pPr>
+        <w:ind w:left="90" w:right="-450"/>
+        <w:jc w:val="both"/>
+      </w:pPr>
+      <w:r>
+        <w:tab/>
+      </w:r>
+      <w:r>
+        <w:t xml:space="preserve">Section  1.7.  </w:t>
+      </w:r>
+      <w:r>
+        <w:rPr>
+          <w:u w:val="single"/>
+        </w:rPr>
+        <w:t>Term</w:t>
+      </w:r>
+      <w:r>
+        <w:t>.   The term of the Partnership shall commence on the date hereof and shall be perpetual unless earlier dissolved and terminated in accordance with the provisions of this Agreement.</w:t>
+      </w:r>
+    </w:p>
+    <w:p>
+      <w:pPr>
+        <w:ind w:left="90" w:right="-450"/>
+        <w:jc w:val="both"/>
+      </w:pPr>
+    </w:p>
+    <w:p>
+      <w:pPr>
+        <w:ind w:left="90" w:right="-450"/>
+        <w:jc w:val="both"/>
+      </w:pPr>
+    </w:p>
+    <w:p>
+      <w:pPr>
+        <w:ind w:left="90" w:right="-450"/>
+        <w:jc w:val="center"/>
+      </w:pPr>
+      <w:r>
+        <w:t>ARTICLE II</w:t>
+      </w:r>
+    </w:p>
+    <w:p>
+      <w:pPr>
+        <w:ind w:left="90" w:right="-450"/>
+        <w:jc w:val="center"/>
+      </w:pPr>
+    </w:p>
+    <w:p>
+      <w:pPr>
+        <w:ind w:left="90" w:right="-450"/>
+        <w:jc w:val="center"/>
+        <w:rPr>
+          <w:u w:val="single"/>
+        </w:rPr>
+      </w:pPr>
+      <w:r>
+        <w:rPr>
+          <w:u w:val="single"/>
+        </w:rPr>
+        <w:t>DEFINITIONS</w:t>
+      </w:r>
+    </w:p>
+    <w:p>
+      <w:pPr>
+        <w:ind w:left="90" w:right="-450"/>
+        <w:jc w:val="both"/>
+      </w:pPr>
+    </w:p>
+    <w:p>
+      <w:pPr>
+        <w:ind w:left="90" w:right="-450"/>
+        <w:jc w:val="both"/>
+      </w:pPr>
+    </w:p>
+    <w:p>
+      <w:pPr>
+        <w:ind w:left="90" w:right="-450"/>
+        <w:jc w:val="both"/>
+      </w:pPr>
+      <w:r>
+        <w:tab/>
+      </w:r>
+      <w:r>
+        <w:t>“</w:t>
+      </w:r>
+      <w:r>
+        <w:rPr>
+          <w:u w:val="single"/>
+        </w:rPr>
+        <w:t>Act</w:t>
+      </w:r>
+      <w:r>
+        <w:t>” means the _fund_state_</w:t>
+      </w:r>
+      <w:r>
+        <w:t xml:space="preserve"> </w:t>
+      </w:r>
+      <w:r>
+        <w:rPr>
+          <w:highlight w:val="yellow"/>
+        </w:rPr>
+        <w:t xml:space="preserve">Uniform Limited Partnership Act  (Al.  Stat.  § 32.11.010 </w:t>
+      </w:r>
+      <w:r>
+        <w:rPr>
+          <w:highlight w:val="yellow"/>
+          <w:u w:val="single"/>
+        </w:rPr>
+        <w:t>et</w:t>
+      </w:r>
+      <w:r>
+        <w:rPr>
+          <w:highlight w:val="yellow"/>
+        </w:rPr>
+        <w:t xml:space="preserve"> </w:t>
+      </w:r>
+      <w:r>
+        <w:rPr>
+          <w:highlight w:val="yellow"/>
+          <w:u w:val="single"/>
+        </w:rPr>
+        <w:t>seg</w:t>
+      </w:r>
+      <w:r>
+        <w:rPr>
+          <w:highlight w:val="yellow"/>
+        </w:rPr>
+        <w:t>),</w:t>
+      </w:r>
+      <w:r>
+        <w:t xml:space="preserve"> as in effect on the date hereof and as it may be amended hereafter from time to time.</w:t>
+      </w:r>
+    </w:p>
+    <w:p>
+      <w:pPr>
+        <w:ind w:left="90" w:right="-450"/>
+        <w:jc w:val="both"/>
+      </w:pPr>
+    </w:p>
+    <w:p>
+      <w:pPr>
+        <w:ind w:left="90" w:right="-450"/>
+        <w:jc w:val="both"/>
+      </w:pPr>
+      <w:r>
+        <w:tab/>
+      </w:r>
+      <w:r>
+        <w:t>“</w:t>
+      </w:r>
+      <w:r>
+        <w:rPr>
+          <w:u w:val="single"/>
+        </w:rPr>
+        <w:t>Additional General Partner</w:t>
+      </w:r>
+      <w:r>
+        <w:t xml:space="preserve">” means any General Partner admitted to the Partnership as an additional General Partner pursuant to </w:t>
+      </w:r>
+      <w:r>
+        <w:rPr>
+          <w:u w:val="single"/>
+        </w:rPr>
+        <w:t>Section 8.7.</w:t>
+      </w:r>
+    </w:p>
+    <w:p>
+      <w:pPr>
+        <w:ind w:left="90" w:right="-450"/>
+        <w:jc w:val="both"/>
+      </w:pPr>
+    </w:p>
+    <w:p>
+      <w:pPr>
+        <w:ind w:left="90" w:right="-450"/>
+        <w:jc w:val="both"/>
+      </w:pPr>
+      <w:r>
+        <w:tab/>
+      </w:r>
+      <w:r>
+        <w:t>“</w:t>
+      </w:r>
+      <w:r>
+        <w:rPr>
+          <w:u w:val="single"/>
+        </w:rPr>
+        <w:t>Additional Limited Partner</w:t>
+      </w:r>
+      <w:r>
+        <w:t xml:space="preserve">” means any Limited Partner admitted to the Partnership as an additional Limited Partner pursuant </w:t>
+      </w:r>
+      <w:r>
+        <w:rPr>
+          <w:u w:val="single"/>
+        </w:rPr>
+        <w:t>Section 7.4</w:t>
+      </w:r>
+      <w:r>
+        <w:t>.</w:t>
+      </w:r>
+    </w:p>
+    <w:p>
+      <w:pPr>
+        <w:ind w:left="90" w:right="-450"/>
+        <w:jc w:val="both"/>
+        <w:rPr>
+          <w:u w:val="single"/>
+        </w:rPr>
+      </w:pPr>
+    </w:p>
+    <w:p>
+      <w:pPr>
+        <w:ind w:left="90" w:right="-450"/>
+        <w:jc w:val="both"/>
+      </w:pPr>
+      <w:r>
+        <w:tab/>
+      </w:r>
+      <w:r>
+        <w:t>“</w:t>
+      </w:r>
+      <w:r>
+        <w:rPr>
+          <w:u w:val="single"/>
+        </w:rPr>
+        <w:t>Agreement</w:t>
+      </w:r>
+      <w:r>
+        <w:t>” means this Agreement of Limited Partnership, as amended, modified or supplemented from time to time.</w:t>
+      </w:r>
+    </w:p>
+    <w:p>
+      <w:pPr>
+        <w:ind w:left="90" w:right="-450"/>
+        <w:jc w:val="both"/>
+      </w:pPr>
+    </w:p>
+    <w:p>
+      <w:pPr>
+        <w:ind w:left="90" w:right="-450"/>
+        <w:jc w:val="both"/>
+      </w:pPr>
+      <w:r>
+        <w:tab/>
+      </w:r>
+      <w:r>
+        <w:t>“</w:t>
+      </w:r>
+      <w:r>
+        <w:rPr>
+          <w:u w:val="single"/>
+        </w:rPr>
+        <w:t>Assigning Partner</w:t>
+      </w:r>
+      <w:r>
+        <w:t xml:space="preserve">” has the meaning set forth in </w:t>
+      </w:r>
+      <w:r>
+        <w:rPr>
+          <w:u w:val="single"/>
+        </w:rPr>
+        <w:t>Section 9.3</w:t>
+      </w:r>
+      <w:r>
+        <w:t xml:space="preserve"> hereof.</w:t>
+      </w:r>
+    </w:p>
+    <w:p>
+      <w:pPr>
+        <w:ind w:left="90" w:right="-450"/>
+        <w:jc w:val="both"/>
+      </w:pPr>
+    </w:p>
+    <w:p>
+      <w:pPr>
+        <w:ind w:left="90" w:right="-450"/>
+        <w:jc w:val="both"/>
+      </w:pPr>
+      <w:r>
+        <w:tab/>
+      </w:r>
+      <w:r>
+        <w:t>“</w:t>
+      </w:r>
+      <w:r>
+        <w:rPr>
+          <w:u w:val="single"/>
+        </w:rPr>
+        <w:t>Capital Account</w:t>
+      </w:r>
+      <w:r>
+        <w:t>” means, with respect to each Partner, the account established and maintained for the Partner on the books of the Partnership in compliance with Treasury Regulation §§ 1.704-1(b)(2)(iv) and 1.704-2, as amended.  Subject to the preceding sentence, each Partner’s Capital Account shall initially equal the amount of cash and the Contribution Value of any other property initially contributed by such Partner to the Partnership.</w:t>
+      </w:r>
+    </w:p>
+    <w:p>
+      <w:pPr>
+        <w:ind w:left="90" w:right="-450"/>
+        <w:jc w:val="both"/>
+      </w:pPr>
+      <w:r>
+        <w:t xml:space="preserve">Throughout the term of the Partnership each Partner’s Capital Account will be (i) increased by the amount of (A) income and gains allocated to such Partner pursuant to </w:t>
+      </w:r>
+      <w:r>
+        <w:rPr>
+          <w:u w:val="single"/>
+        </w:rPr>
+        <w:t>Article IV</w:t>
+      </w:r>
+      <w:r>
+        <w:t xml:space="preserve">, and (B) the amount of any cash or the Contribution Value of any property subsequently contributed by such Partner to the Partnership, and (ii) decreased by the amount of (A) losses and deductions allocated to such Partner pursuant to </w:t>
+      </w:r>
+      <w:r>
+        <w:rPr>
+          <w:u w:val="single"/>
+        </w:rPr>
+        <w:t>Article IV</w:t>
+      </w:r>
+      <w:r>
+        <w:t>, and (B) the amount of distributions in cash and the value (as determined by the Partners) of property (net of liabilities secured by the property that such Partner is treated as assuming or taking subject to pursuant to the provisions of Section 752 of the Code)  distributed to such Partner.</w:t>
+      </w:r>
+    </w:p>
+    <w:p>
+      <w:pPr>
+        <w:ind w:left="90" w:right="-450"/>
+        <w:jc w:val="both"/>
+      </w:pPr>
+    </w:p>
+    <w:p>
+      <w:pPr>
+        <w:ind w:left="90" w:right="-450"/>
+        <w:jc w:val="both"/>
+      </w:pPr>
+      <w:r>
+        <w:tab/>
+      </w:r>
       <w:bookmarkStart w:id="0" w:name="_GoBack"/>
       <w:bookmarkEnd w:id="0"/>
-    </w:p>
-    <w:p>
-      <w:pPr>
-        <w:ind w:left="90" w:right="-450"/>
-        <w:jc w:val="both"/>
-      </w:pPr>
-      <w:r>
-        <w:tab/>
-      </w:r>
-      <w:r>
-        <w:tab/>
-        <w:t xml:space="preserve">Section 1.5.  </w:t>
-      </w:r>
-      <w:r>
-        <w:rPr>
-          <w:u w:val="single"/>
-        </w:rPr>
-        <w:t>Purpose</w:t>
-      </w:r>
-      <w:r>
-        <w:t>.   The purpose and business of the Partnership shall be the conduct of any business or activity that may be conducted by a limited partnership organized pursuant to the Act, including without limitation to invest in securities of every kind  (including without limitation stocks, options, warrants, promissory notes secured by deeds of trust, bonds, limited partnership interests), physical commodities and commodity futures, and ownership interests and indebtedness of every kind; to engage in other investment activities including, without limitation, investing in mutual funds, real estate and other investments that offer the opportunity for an appropriate return; to make direct investments or form partnerships, corporations, limited liability companies or other entities for the purpose of making investments; and to engage in any and all activities related or incidental to the foregoing and to do all things necessary or convenient for the accomplishment thereof.</w:t>
-      </w:r>
-    </w:p>
-    <w:p>
-      <w:pPr>
-        <w:ind w:left="90" w:right="-450"/>
-        <w:jc w:val="both"/>
-      </w:pPr>
-    </w:p>
-    <w:p>
-      <w:pPr>
-        <w:ind w:left="90" w:right="-450"/>
-        <w:jc w:val="both"/>
-      </w:pPr>
-    </w:p>
-    <w:p>
-      <w:pPr>
-        <w:ind w:left="90" w:right="-450"/>
-        <w:jc w:val="both"/>
-      </w:pPr>
-      <w:r>
-        <w:tab/>
-      </w:r>
-      <w:r>
-        <w:tab/>
-        <w:t xml:space="preserve">Section 1.6.   </w:t>
-      </w:r>
-      <w:r>
-        <w:rPr>
-          <w:u w:val="single"/>
-        </w:rPr>
-        <w:t xml:space="preserve"> Location of Registered Office and Registered Agent for Service of Process.</w:t>
-      </w:r>
-      <w:r>
-        <w:t xml:space="preserve">  The location of the registered office of the Partnership is 801 West Tenth Street, Suite 300, Juneau, Alaska 99801.  The General Partner may change the location of the registered office of the Partnership by notice in writing to the Limited Partners.  The agent for service of process for the Partnership shall be CT Corporation System, or such other agent for service of process as the General Partner may designate from time to time.</w:t>
-      </w:r>
-    </w:p>
-    <w:p>
-      <w:pPr>
-        <w:ind w:left="90" w:right="-450"/>
-        <w:jc w:val="both"/>
-      </w:pPr>
+      <w:r>
+        <w:t>“</w:t>
+      </w:r>
+      <w:r>
+        <w:rPr>
+          <w:u w:val="single"/>
+        </w:rPr>
+        <w:t>Capital Contribution</w:t>
+      </w:r>
+      <w:r>
+        <w:t xml:space="preserve">” means the amount of cash or the Contribution Value of property contributed or deemed to be </w:t>
+      </w:r>
+    </w:p>
+    <w:p>
+      <w:pPr>
+        <w:ind w:left="90" w:right="-450"/>
+        <w:jc w:val="both"/>
+      </w:pPr>
+    </w:p>
+    <w:p>
+      <w:pPr>
+        <w:ind w:left="90" w:right="-450"/>
+        <w:jc w:val="both"/>
+      </w:pPr>
+      <w:r>
+        <w:lastRenderedPageBreak/>
+        <w:t>3</w:t>
+      </w:r>
+    </w:p>
+    <w:p>
+      <w:pPr>
+        <w:ind w:left="90" w:right="-450"/>
+        <w:jc w:val="both"/>
+      </w:pPr>
+    </w:p>
+    <w:p>
+      <w:pPr>
+        <w:ind w:left="90" w:right="-450"/>
+        <w:jc w:val="both"/>
+      </w:pPr>
+      <w:r>
+        <w:t xml:space="preserve">contributed to the Partnership by a Partner pursuant to </w:t>
+      </w:r>
+      <w:r>
+        <w:rPr>
+          <w:u w:val="single"/>
+        </w:rPr>
+        <w:t xml:space="preserve">Sections 3.1 </w:t>
+      </w:r>
+      <w:r>
+        <w:t xml:space="preserve"> and </w:t>
+      </w:r>
+      <w:r>
+        <w:rPr>
+          <w:u w:val="single"/>
+        </w:rPr>
+        <w:t>3.2</w:t>
+      </w:r>
+      <w:r>
+        <w:t>.</w:t>
+      </w:r>
+    </w:p>
+    <w:p>
+      <w:pPr>
+        <w:ind w:left="90" w:right="-450"/>
+        <w:jc w:val="both"/>
+      </w:pPr>
+    </w:p>
+    <w:p>
+      <w:pPr>
+        <w:ind w:left="90" w:right="-450"/>
+        <w:jc w:val="both"/>
+      </w:pPr>
+      <w:r>
+        <w:tab/>
+      </w:r>
+      <w:r>
+        <w:tab/>
+        <w:t>“</w:t>
+      </w:r>
+      <w:r>
+        <w:rPr>
+          <w:u w:val="single"/>
+        </w:rPr>
+        <w:t>Certificate</w:t>
+      </w:r>
+      <w:r>
+        <w:t>” means the Certificate of Limited Partnership of the Partnership, as amended, modified or supplemented from time to time.</w:t>
+      </w:r>
+    </w:p>
+    <w:p>
+      <w:pPr>
+        <w:ind w:left="90" w:right="-450"/>
+        <w:jc w:val="both"/>
+      </w:pPr>
+    </w:p>
+    <w:p>
+      <w:pPr>
+        <w:ind w:left="90" w:right="-450"/>
+        <w:jc w:val="both"/>
+      </w:pPr>
+      <w:r>
+        <w:tab/>
+      </w:r>
+      <w:r>
+        <w:tab/>
+        <w:t>“</w:t>
+      </w:r>
+      <w:r>
+        <w:rPr>
+          <w:u w:val="single"/>
+        </w:rPr>
+        <w:t>Code</w:t>
+      </w:r>
+      <w:r>
+        <w:t>” means the Internal Revenue Code of 1986, as amended from time to time (or any succeeding law).</w:t>
+      </w:r>
+    </w:p>
+    <w:p>
+      <w:pPr>
+        <w:ind w:left="90" w:right="-450"/>
+        <w:jc w:val="both"/>
+      </w:pPr>
+    </w:p>
+    <w:p>
+      <w:pPr>
+        <w:ind w:left="90" w:right="-450"/>
+        <w:jc w:val="both"/>
+      </w:pPr>
+      <w:r>
+        <w:tab/>
+      </w:r>
+      <w:r>
+        <w:tab/>
+        <w:t>“</w:t>
+      </w:r>
+      <w:r>
+        <w:rPr>
+          <w:u w:val="single"/>
+        </w:rPr>
+        <w:t>Contribution Value</w:t>
+      </w:r>
+      <w:r>
+        <w:t>” means the fair market value as reasonably determined by the General Partners of property (other than cash) contributed by a Partner to the Partnership (net of liabilities secured by such contributed property that the Partnership is treated as assuming or taking subject to pursuant to the provisions of Section 752 of the Code).</w:t>
+      </w:r>
+    </w:p>
+    <w:p>
+      <w:pPr>
+        <w:ind w:left="90" w:right="-450"/>
+        <w:jc w:val="both"/>
+      </w:pPr>
+    </w:p>
+    <w:p>
+      <w:pPr>
+        <w:ind w:left="90" w:right="-450"/>
+        <w:jc w:val="both"/>
+      </w:pPr>
+      <w:r>
+        <w:tab/>
+      </w:r>
+      <w:r>
+        <w:tab/>
+        <w:t>“</w:t>
+      </w:r>
+      <w:r>
+        <w:rPr>
+          <w:u w:val="single"/>
+        </w:rPr>
+        <w:t>Fiscal Year</w:t>
+      </w:r>
+      <w:r>
+        <w:t xml:space="preserve">” means the calendar year; </w:t>
+      </w:r>
+      <w:r>
+        <w:rPr>
+          <w:u w:val="single"/>
+        </w:rPr>
+        <w:t>provided</w:t>
+      </w:r>
+      <w:r>
+        <w:t xml:space="preserve">, </w:t>
+      </w:r>
+      <w:r>
+        <w:rPr>
+          <w:u w:val="single"/>
+        </w:rPr>
+        <w:t>however</w:t>
+      </w:r>
+      <w:r>
+        <w:t>, that the last Fiscal Year of the Partnership shall end on the date on which the Partnership is terminated.</w:t>
+      </w:r>
+    </w:p>
+    <w:p>
+      <w:pPr>
+        <w:ind w:left="90" w:right="-450"/>
+        <w:jc w:val="both"/>
+      </w:pPr>
+    </w:p>
+    <w:p>
+      <w:pPr>
+        <w:ind w:left="90" w:right="-450"/>
+        <w:jc w:val="both"/>
+      </w:pPr>
+      <w:r>
+        <w:tab/>
+      </w:r>
+      <w:r>
+        <w:tab/>
+        <w:t>“</w:t>
+      </w:r>
+      <w:r>
+        <w:rPr>
+          <w:u w:val="single"/>
+        </w:rPr>
+        <w:t>General Partners</w:t>
+      </w:r>
+      <w:r>
+        <w:t>” has the meaning set forth in the forepart of this Agreement.</w:t>
+      </w:r>
+    </w:p>
+    <w:p>
+      <w:pPr>
+        <w:ind w:left="90" w:right="-450"/>
+        <w:jc w:val="both"/>
+      </w:pPr>
+    </w:p>
+    <w:p>
+      <w:pPr>
+        <w:ind w:left="90" w:right="-450"/>
+        <w:jc w:val="both"/>
+      </w:pPr>
+      <w:r>
+        <w:tab/>
+      </w:r>
+      <w:r>
+        <w:tab/>
+        <w:t>“</w:t>
+      </w:r>
+      <w:r>
+        <w:rPr>
+          <w:u w:val="single"/>
+        </w:rPr>
+        <w:t>Indemnified Party</w:t>
+      </w:r>
+      <w:r>
+        <w:t xml:space="preserve">” has the meaning set forth in </w:t>
+      </w:r>
+      <w:r>
+        <w:rPr>
+          <w:u w:val="single"/>
+        </w:rPr>
+        <w:t>Section 8.6</w:t>
+      </w:r>
+      <w:r>
+        <w:t xml:space="preserve"> hereof.</w:t>
+      </w:r>
+    </w:p>
+    <w:p>
+      <w:pPr>
+        <w:ind w:left="90" w:right="-450"/>
+        <w:jc w:val="both"/>
+      </w:pPr>
+    </w:p>
+    <w:p>
+      <w:pPr>
+        <w:ind w:left="90" w:right="-450"/>
+        <w:jc w:val="both"/>
+      </w:pPr>
+      <w:r>
+        <w:tab/>
+      </w:r>
+      <w:r>
+        <w:tab/>
+        <w:t>“</w:t>
+      </w:r>
+      <w:r>
+        <w:rPr>
+          <w:u w:val="single"/>
+        </w:rPr>
+        <w:t>Interest</w:t>
+      </w:r>
+      <w:r>
+        <w:t>”, when used in reference to an interest in the Partnership, means the entire ownership interest of a Partner in the Partnership at any particular time.</w:t>
+      </w:r>
+    </w:p>
+    <w:p>
+      <w:pPr>
+        <w:ind w:left="90" w:right="-450"/>
+        <w:jc w:val="both"/>
+      </w:pPr>
+    </w:p>
+    <w:p>
+      <w:pPr>
+        <w:ind w:left="90" w:right="-450"/>
+        <w:jc w:val="both"/>
+      </w:pPr>
+      <w:r>
+        <w:tab/>
+      </w:r>
+      <w:r>
+        <w:tab/>
+        <w:t>“</w:t>
+      </w:r>
+      <w:r>
+        <w:rPr>
+          <w:u w:val="single"/>
+        </w:rPr>
+        <w:t>Limited Partner</w:t>
+      </w:r>
+      <w:r>
+        <w:t xml:space="preserve">” means each Person named as a limited partner on </w:t>
+      </w:r>
+      <w:r>
+        <w:rPr>
+          <w:u w:val="single"/>
+        </w:rPr>
+        <w:t>Annex</w:t>
+      </w:r>
+      <w:r>
+        <w:t xml:space="preserve"> </w:t>
+      </w:r>
+      <w:r>
+        <w:rPr>
+          <w:u w:val="single"/>
+        </w:rPr>
+        <w:t>A</w:t>
+      </w:r>
+      <w:r>
+        <w:t xml:space="preserve"> hereto and each Person admitted as a Substituted Limited Partner or an Additional Limited Partner pursuant to the terms of this Agreement, and, with respect to those provisions of this Agreement concerning a Limited Partner’s rights to receive a share of profits or other distributions or the return of a Limited Partner’s contribution, any Transferee of a Limited Partner’s Interest in the Partnership (except that a Transferee who is not admitted as a Limited Partner shall have only those rights specified by the Act and which are consistent with the terms of this Agreement).</w:t>
+      </w:r>
+    </w:p>
+    <w:p>
+      <w:pPr>
+        <w:ind w:left="90" w:right="-450"/>
+        <w:jc w:val="both"/>
+      </w:pPr>
+    </w:p>
+    <w:p>
+      <w:pPr>
+        <w:ind w:left="90" w:right="-450"/>
+        <w:jc w:val="both"/>
+      </w:pPr>
+      <w:r>
+        <w:tab/>
+      </w:r>
+      <w:r>
+        <w:tab/>
+        <w:t>“</w:t>
+      </w:r>
+      <w:r>
+        <w:rPr>
+          <w:u w:val="single"/>
+        </w:rPr>
+        <w:t>Liquidator</w:t>
+      </w:r>
+      <w:r>
+        <w:t xml:space="preserve">” has the meaning set forth in </w:t>
+      </w:r>
+      <w:r>
+        <w:rPr>
+          <w:u w:val="single"/>
+        </w:rPr>
+        <w:t>Section 10.2(b)</w:t>
+      </w:r>
+      <w:r>
+        <w:t xml:space="preserve"> hereof.</w:t>
+      </w:r>
+    </w:p>
+    <w:p>
+      <w:pPr>
+        <w:ind w:left="90" w:right="-450"/>
+        <w:jc w:val="both"/>
+      </w:pPr>
+    </w:p>
+    <w:p>
+      <w:pPr>
+        <w:ind w:left="90" w:right="-450"/>
+        <w:jc w:val="both"/>
+      </w:pPr>
+      <w:r>
+        <w:tab/>
+      </w:r>
+      <w:r>
+        <w:tab/>
+        <w:t>“</w:t>
+      </w:r>
+      <w:r>
+        <w:rPr>
+          <w:u w:val="single"/>
+        </w:rPr>
+        <w:t>Net Income</w:t>
+      </w:r>
+      <w:r>
+        <w:t>” and “</w:t>
+      </w:r>
+      <w:r>
+        <w:rPr>
+          <w:u w:val="single"/>
+        </w:rPr>
+        <w:t>Net Loss</w:t>
+      </w:r>
+      <w:r>
+        <w:t>”, respectively, mean the income or loss of the Partnership as determined in accordance with the method of accounting followed by the Partnership for Federal income tax purposes, including, for all purposes, any income exempt from tax and any expenditures of the Partnership which are described in section 705(a)(2)(B) of the Code;</w:t>
+      </w:r>
+    </w:p>
+    <w:p>
+      <w:pPr>
+        <w:ind w:left="90" w:right="-450"/>
+        <w:jc w:val="both"/>
+      </w:pPr>
+    </w:p>
+    <w:p>
+      <w:pPr>
+        <w:ind w:left="90" w:right="-450"/>
+        <w:jc w:val="both"/>
+      </w:pPr>
+      <w:r>
+        <w:t>4</w:t>
+      </w:r>
     </w:p>
     <w:p>
       <w:pPr>
@@ -521,92 +1374,58 @@
         <w:jc w:val="both"/>
       </w:pPr>
       <w:r>
-        <w:t>2</w:t>
-      </w:r>
-    </w:p>
-    <w:p>
-      <w:pPr>
-        <w:ind w:left="90" w:right="-450"/>
-        <w:jc w:val="both"/>
-      </w:pPr>
-      <w:r>
-        <w:t xml:space="preserve">                                                                 </w:t>
-      </w:r>
-    </w:p>
-    <w:p>
-      <w:pPr>
-        <w:ind w:left="90" w:right="-450"/>
-        <w:jc w:val="both"/>
-      </w:pPr>
-      <w:r>
-        <w:tab/>
-      </w:r>
-      <w:r>
-        <w:tab/>
-        <w:t xml:space="preserve">Section  1.7.  </w:t>
-      </w:r>
-      <w:r>
-        <w:rPr>
-          <w:u w:val="single"/>
-        </w:rPr>
-        <w:t>Term</w:t>
-      </w:r>
-      <w:r>
-        <w:t>.   The term of the Partnership shall commence on the date hereof and shall be perpetual unless earlier dissolved and terminated in accordance with the provisions of this Agreement.</w:t>
-      </w:r>
-    </w:p>
-    <w:p>
-      <w:pPr>
-        <w:ind w:left="90" w:right="-450"/>
-        <w:jc w:val="both"/>
-      </w:pPr>
-    </w:p>
-    <w:p>
-      <w:pPr>
-        <w:ind w:left="90" w:right="-450"/>
-        <w:jc w:val="both"/>
-      </w:pPr>
-    </w:p>
-    <w:p>
-      <w:pPr>
-        <w:ind w:left="90" w:right="-450"/>
-        <w:jc w:val="both"/>
-      </w:pPr>
-      <w:r>
-        <w:t>ARTICLE II</w:t>
-      </w:r>
-    </w:p>
-    <w:p>
-      <w:pPr>
-        <w:ind w:left="90" w:right="-450"/>
-        <w:jc w:val="both"/>
-      </w:pPr>
-    </w:p>
-    <w:p>
-      <w:pPr>
-        <w:ind w:left="90" w:right="-450"/>
-        <w:jc w:val="both"/>
-        <w:rPr>
-          <w:u w:val="single"/>
-        </w:rPr>
-      </w:pPr>
-      <w:r>
-        <w:rPr>
-          <w:u w:val="single"/>
-        </w:rPr>
-        <w:t>DEFINITIONS</w:t>
-      </w:r>
-    </w:p>
-    <w:p>
-      <w:pPr>
-        <w:ind w:left="90" w:right="-450"/>
-        <w:jc w:val="both"/>
-      </w:pPr>
-    </w:p>
-    <w:p>
-      <w:pPr>
-        <w:ind w:left="90" w:right="-450"/>
-        <w:jc w:val="both"/>
+        <w:rPr>
+          <w:u w:val="single"/>
+        </w:rPr>
+        <w:t>provided</w:t>
+      </w:r>
+      <w:r>
+        <w:t xml:space="preserve">, </w:t>
+      </w:r>
+      <w:r>
+        <w:rPr>
+          <w:u w:val="single"/>
+        </w:rPr>
+        <w:t>however</w:t>
+      </w:r>
+      <w:r>
+        <w:t xml:space="preserve">, that if any property is carried on the books of the Partnership at a value that differs from that property’s adjusted basis for tax purposes, gain, loss, depreciation and amortization with respect to such property shall be computed with reference to the book basis of such property, consistently with the requirement of Treasury Regulation § 1.704-1(b)(2)(iv)(g); and </w:t>
+      </w:r>
+      <w:r>
+        <w:rPr>
+          <w:u w:val="single"/>
+        </w:rPr>
+        <w:t>provided</w:t>
+      </w:r>
+      <w:r>
+        <w:t xml:space="preserve">, </w:t>
+      </w:r>
+      <w:r>
+        <w:rPr>
+          <w:u w:val="single"/>
+        </w:rPr>
+        <w:t>further</w:t>
+      </w:r>
+      <w:r>
+        <w:t xml:space="preserve">, that any item allocated under </w:t>
+      </w:r>
+      <w:r>
+        <w:rPr>
+          <w:u w:val="single"/>
+        </w:rPr>
+        <w:t>Section 4.2</w:t>
+      </w:r>
+      <w:r>
+        <w:t xml:space="preserve"> hereof shall be excluded from the computation of Net Income and Net Loss.</w:t>
+      </w:r>
+    </w:p>
+    <w:p>
+      <w:pPr>
+        <w:ind w:left="90" w:right="-450"/>
+        <w:jc w:val="both"/>
+        <w:rPr>
+          <w:u w:val="single"/>
+        </w:rPr>
       </w:pPr>
     </w:p>
     <w:p>
@@ -625,16 +1444,92 @@
         <w:rPr>
           <w:u w:val="single"/>
         </w:rPr>
-        <w:t>Act</w:t>
-      </w:r>
-      <w:r>
-        <w:t xml:space="preserve">” means the Alaska Uniform Limited Partnership Act  (Al.  Stat.  § 32.11.010 </w:t>
-      </w:r>
-      <w:r>
-        <w:rPr>
-          <w:u w:val="single"/>
-        </w:rPr>
-        <w:t>et</w:t>
+        <w:t>Partners</w:t>
+      </w:r>
+      <w:r>
+        <w:t>” means all General Partners and all Limited Partners, collectively, where no distinction is required by the context in which the term is used.</w:t>
+      </w:r>
+    </w:p>
+    <w:p>
+      <w:pPr>
+        <w:ind w:left="90" w:right="-450"/>
+        <w:jc w:val="both"/>
+      </w:pPr>
+    </w:p>
+    <w:p>
+      <w:pPr>
+        <w:ind w:left="90" w:right="-450"/>
+        <w:jc w:val="both"/>
+      </w:pPr>
+      <w:r>
+        <w:tab/>
+      </w:r>
+      <w:r>
+        <w:tab/>
+        <w:t>“</w:t>
+      </w:r>
+      <w:r>
+        <w:rPr>
+          <w:u w:val="single"/>
+        </w:rPr>
+        <w:t>Partnership</w:t>
+      </w:r>
+      <w:r>
+        <w:t>” means the limited partnership formed pursuant to this Agreement under the name “</w:t>
+      </w:r>
+    </w:p>
+    <w:p>
+      <w:pPr>
+        <w:ind w:left="90" w:right="-450"/>
+        <w:jc w:val="both"/>
+      </w:pPr>
+      <w:r>
+        <w:tab/>
+      </w:r>
+      <w:r>
+        <w:tab/>
+      </w:r>
+      <w:r>
+        <w:tab/>
+        <w:t>, L.P.”</w:t>
+      </w:r>
+    </w:p>
+    <w:p>
+      <w:pPr>
+        <w:ind w:left="90" w:right="-450"/>
+        <w:jc w:val="both"/>
+      </w:pPr>
+    </w:p>
+    <w:p>
+      <w:pPr>
+        <w:ind w:left="90" w:right="-450"/>
+        <w:jc w:val="both"/>
+      </w:pPr>
+      <w:r>
+        <w:tab/>
+      </w:r>
+      <w:r>
+        <w:tab/>
+        <w:t>“</w:t>
+      </w:r>
+      <w:r>
+        <w:rPr>
+          <w:u w:val="single"/>
+        </w:rPr>
+        <w:t>Percentage Interests</w:t>
+      </w:r>
+      <w:r>
+        <w:t xml:space="preserve">” means with respect to each Partner the percentage determined by dividing the balance of such Partner’s Capital Account by the aggregate balances of all Partners’ Capital Accounts, provided, however, that for the purpose of calculating a Partner’s Percentage Interest, such Partner’s Capital Account shall be </w:t>
+      </w:r>
+      <w:r>
+        <w:lastRenderedPageBreak/>
+        <w:t xml:space="preserve">deemed to have been decreased by the amount of any distribution such Partner did not receive pursuant to the previous Section 5.1 as if such distribution had in fact been made to such partner. The initial Percentage Interest of each Partner is set forth opposite such Partner’s name on </w:t>
+      </w:r>
+      <w:r>
+        <w:rPr>
+          <w:u w:val="single"/>
+        </w:rPr>
+        <w:t>Annex</w:t>
       </w:r>
       <w:r>
         <w:t xml:space="preserve"> </w:t>
@@ -643,10 +1538,10 @@
         <w:rPr>
           <w:u w:val="single"/>
         </w:rPr>
-        <w:t>seg</w:t>
-      </w:r>
-      <w:r>
-        <w:t>), as in effect on the date hereof and as it may be amended hereafter from time to time.</w:t>
+        <w:t>A</w:t>
+      </w:r>
+      <w:r>
+        <w:t>.</w:t>
       </w:r>
     </w:p>
     <w:p>
@@ -671,16 +1566,10 @@
         <w:rPr>
           <w:u w:val="single"/>
         </w:rPr>
-        <w:t>Additional General Partner</w:t>
-      </w:r>
-      <w:r>
-        <w:t xml:space="preserve">” means any General Partner admitted to the Partnership as an additional General Partner pursuant to </w:t>
-      </w:r>
-      <w:r>
-        <w:rPr>
-          <w:u w:val="single"/>
-        </w:rPr>
-        <w:t>Section 8.7.</w:t>
+        <w:t>Person</w:t>
+      </w:r>
+      <w:r>
+        <w:t>” means any individual, partnership, limited liability company, corporation, trust or other entity.</w:t>
       </w:r>
     </w:p>
     <w:p>
@@ -705,16 +1594,16 @@
         <w:rPr>
           <w:u w:val="single"/>
         </w:rPr>
-        <w:t>Additional Limited Partner</w:t>
-      </w:r>
-      <w:r>
-        <w:t xml:space="preserve">” means any Limited Partner admitted to the Partnership as an additional Limited Partner pursuant </w:t>
-      </w:r>
-      <w:r>
-        <w:rPr>
-          <w:u w:val="single"/>
-        </w:rPr>
-        <w:t>Section 7.4</w:t>
+        <w:t>Substituted General Partner</w:t>
+      </w:r>
+      <w:r>
+        <w:t xml:space="preserve">” means any Person admitted to the Partnership as a substituted General Partner pursuant to </w:t>
+      </w:r>
+      <w:r>
+        <w:rPr>
+          <w:u w:val="single"/>
+        </w:rPr>
+        <w:t>Section 9.1</w:t>
       </w:r>
       <w:r>
         <w:t>.</w:t>
@@ -724,9 +1613,6 @@
       <w:pPr>
         <w:ind w:left="90" w:right="-450"/>
         <w:jc w:val="both"/>
-        <w:rPr>
-          <w:u w:val="single"/>
-        </w:rPr>
       </w:pPr>
     </w:p>
     <w:p>
@@ -745,10 +1631,19 @@
         <w:rPr>
           <w:u w:val="single"/>
         </w:rPr>
-        <w:t>Agreement</w:t>
-      </w:r>
-      <w:r>
-        <w:t>” means this Agreement of Limited Partnership, as amended, modified or supplemented from time to time.</w:t>
+        <w:t>Substituted Limited Partner</w:t>
+      </w:r>
+      <w:r>
+        <w:t xml:space="preserve">” means any Person admitted to the Partnership as a substituted Limited Partner pursuant to </w:t>
+      </w:r>
+      <w:r>
+        <w:rPr>
+          <w:u w:val="single"/>
+        </w:rPr>
+        <w:t>Section 9.2(b)</w:t>
+      </w:r>
+      <w:r>
+        <w:t>.</w:t>
       </w:r>
     </w:p>
     <w:p>
@@ -773,7 +1668,7 @@
         <w:rPr>
           <w:u w:val="single"/>
         </w:rPr>
-        <w:t>Assigning Partner</w:t>
+        <w:t>Tax Matters Partner</w:t>
       </w:r>
       <w:r>
         <w:t xml:space="preserve">” has the meaning set forth in </w:t>
@@ -782,7 +1677,7 @@
         <w:rPr>
           <w:u w:val="single"/>
         </w:rPr>
-        <w:t>Section 9.3</w:t>
+        <w:t>Section 8.8</w:t>
       </w:r>
       <w:r>
         <w:t xml:space="preserve"> hereof.</w:t>
@@ -810,41 +1705,37 @@
         <w:rPr>
           <w:u w:val="single"/>
         </w:rPr>
-        <w:t>Capital Account</w:t>
-      </w:r>
-      <w:r>
-        <w:t>” means, with respect to each Partner, the account established and maintained for the Partner on the books of the Partnership in compliance with Treasury Regulation §§ 1.704-1(b)(2)(iv) and 1.704-2, as amended.  Subject to the preceding sentence, each Partner’s Capital Account shall initially equal the amount of cash and the Contribution Value of any other property initially contributed by such Partner to the Partnership.</w:t>
-      </w:r>
-    </w:p>
-    <w:p>
-      <w:pPr>
-        <w:ind w:left="90" w:right="-450"/>
-        <w:jc w:val="both"/>
-      </w:pPr>
-      <w:r>
-        <w:t xml:space="preserve">Throughout the term of the Partnership each Partner’s Capital Account will be (i) increased by the amount of (A) income and gains allocated to such Partner pursuant to </w:t>
-      </w:r>
-      <w:r>
-        <w:rPr>
-          <w:u w:val="single"/>
-        </w:rPr>
-        <w:t>Article IV</w:t>
-      </w:r>
-      <w:r>
-        <w:t xml:space="preserve">, and (B) the amount of any cash or the Contribution Value of any property subsequently contributed by such Partner to the Partnership, and (ii) decreased by the amount of (A) losses and deductions allocated to such Partner pursuant to </w:t>
-      </w:r>
-      <w:r>
-        <w:rPr>
-          <w:u w:val="single"/>
-        </w:rPr>
-        <w:t>Article IV</w:t>
-      </w:r>
-      <w:r>
-        <w:t xml:space="preserve">, and (B) the amount of distributions in cash and the value </w:t>
-      </w:r>
-      <w:r>
-        <w:lastRenderedPageBreak/>
-        <w:t>(as determined by the Partners) of property (net of liabilities secured by the property that such Partner is treated as assuming or taking subject to pursuant to the provisions of Section 752 of the Code)  distributed to such Partner.</w:t>
+        <w:t>Transfer</w:t>
+      </w:r>
+      <w:r>
+        <w:t>”, “</w:t>
+      </w:r>
+      <w:r>
+        <w:rPr>
+          <w:u w:val="single"/>
+        </w:rPr>
+        <w:t>Transferee</w:t>
+      </w:r>
+      <w:r>
+        <w:t>” and “</w:t>
+      </w:r>
+      <w:r>
+        <w:rPr>
+          <w:u w:val="single"/>
+        </w:rPr>
+        <w:t>Transferor</w:t>
+      </w:r>
+      <w:r>
+        <w:t xml:space="preserve">” have the respective meanings set forth in </w:t>
+      </w:r>
+      <w:r>
+        <w:rPr>
+          <w:u w:val="single"/>
+        </w:rPr>
+        <w:t>Section 9.1</w:t>
+      </w:r>
+      <w:r>
+        <w:t>.</w:t>
       </w:r>
     </w:p>
     <w:p>
@@ -869,813 +1760,6 @@
         <w:rPr>
           <w:u w:val="single"/>
         </w:rPr>
-        <w:t>Capital Contribution</w:t>
-      </w:r>
-      <w:r>
-        <w:t xml:space="preserve">” means the amount of cash or the Contribution Value of property contributed or deemed to be </w:t>
-      </w:r>
-    </w:p>
-    <w:p>
-      <w:pPr>
-        <w:ind w:left="90" w:right="-450"/>
-        <w:jc w:val="both"/>
-      </w:pPr>
-    </w:p>
-    <w:p>
-      <w:pPr>
-        <w:ind w:left="90" w:right="-450"/>
-        <w:jc w:val="both"/>
-      </w:pPr>
-      <w:r>
-        <w:t>3</w:t>
-      </w:r>
-    </w:p>
-    <w:p>
-      <w:pPr>
-        <w:ind w:left="90" w:right="-450"/>
-        <w:jc w:val="both"/>
-      </w:pPr>
-    </w:p>
-    <w:p>
-      <w:pPr>
-        <w:ind w:left="90" w:right="-450"/>
-        <w:jc w:val="both"/>
-      </w:pPr>
-      <w:r>
-        <w:t xml:space="preserve">contributed to the Partnership by a Partner pursuant to </w:t>
-      </w:r>
-      <w:r>
-        <w:rPr>
-          <w:u w:val="single"/>
-        </w:rPr>
-        <w:t xml:space="preserve">Sections 3.1 </w:t>
-      </w:r>
-      <w:r>
-        <w:t xml:space="preserve"> and </w:t>
-      </w:r>
-      <w:r>
-        <w:rPr>
-          <w:u w:val="single"/>
-        </w:rPr>
-        <w:t>3.2</w:t>
-      </w:r>
-      <w:r>
-        <w:t>.</w:t>
-      </w:r>
-    </w:p>
-    <w:p>
-      <w:pPr>
-        <w:ind w:left="90" w:right="-450"/>
-        <w:jc w:val="both"/>
-      </w:pPr>
-    </w:p>
-    <w:p>
-      <w:pPr>
-        <w:ind w:left="90" w:right="-450"/>
-        <w:jc w:val="both"/>
-      </w:pPr>
-      <w:r>
-        <w:tab/>
-      </w:r>
-      <w:r>
-        <w:tab/>
-        <w:t>“</w:t>
-      </w:r>
-      <w:r>
-        <w:rPr>
-          <w:u w:val="single"/>
-        </w:rPr>
-        <w:t>Certificate</w:t>
-      </w:r>
-      <w:r>
-        <w:t>” means the Certificate of Limited Partnership of the Partnership, as amended, modified or supplemented from time to time.</w:t>
-      </w:r>
-    </w:p>
-    <w:p>
-      <w:pPr>
-        <w:ind w:left="90" w:right="-450"/>
-        <w:jc w:val="both"/>
-      </w:pPr>
-    </w:p>
-    <w:p>
-      <w:pPr>
-        <w:ind w:left="90" w:right="-450"/>
-        <w:jc w:val="both"/>
-      </w:pPr>
-      <w:r>
-        <w:tab/>
-      </w:r>
-      <w:r>
-        <w:tab/>
-        <w:t>“</w:t>
-      </w:r>
-      <w:r>
-        <w:rPr>
-          <w:u w:val="single"/>
-        </w:rPr>
-        <w:t>Code</w:t>
-      </w:r>
-      <w:r>
-        <w:t>” means the Internal Revenue Code of 1986, as amended from time to time (or any succeeding law).</w:t>
-      </w:r>
-    </w:p>
-    <w:p>
-      <w:pPr>
-        <w:ind w:left="90" w:right="-450"/>
-        <w:jc w:val="both"/>
-      </w:pPr>
-    </w:p>
-    <w:p>
-      <w:pPr>
-        <w:ind w:left="90" w:right="-450"/>
-        <w:jc w:val="both"/>
-      </w:pPr>
-      <w:r>
-        <w:tab/>
-      </w:r>
-      <w:r>
-        <w:tab/>
-        <w:t>“</w:t>
-      </w:r>
-      <w:r>
-        <w:rPr>
-          <w:u w:val="single"/>
-        </w:rPr>
-        <w:t>Contribution Value</w:t>
-      </w:r>
-      <w:r>
-        <w:t>” means the fair market value as reasonably determined by the General Partners of property (other than cash) contributed by a Partner to the Partnership (net of liabilities secured by such contributed property that the Partnership is treated as assuming or taking subject to pursuant to the provisions of Section 752 of the Code).</w:t>
-      </w:r>
-    </w:p>
-    <w:p>
-      <w:pPr>
-        <w:ind w:left="90" w:right="-450"/>
-        <w:jc w:val="both"/>
-      </w:pPr>
-    </w:p>
-    <w:p>
-      <w:pPr>
-        <w:ind w:left="90" w:right="-450"/>
-        <w:jc w:val="both"/>
-      </w:pPr>
-      <w:r>
-        <w:tab/>
-      </w:r>
-      <w:r>
-        <w:tab/>
-        <w:t>“</w:t>
-      </w:r>
-      <w:r>
-        <w:rPr>
-          <w:u w:val="single"/>
-        </w:rPr>
-        <w:t>Fiscal Year</w:t>
-      </w:r>
-      <w:r>
-        <w:t xml:space="preserve">” means the calendar year; </w:t>
-      </w:r>
-      <w:r>
-        <w:rPr>
-          <w:u w:val="single"/>
-        </w:rPr>
-        <w:t>provided</w:t>
-      </w:r>
-      <w:r>
-        <w:t xml:space="preserve">, </w:t>
-      </w:r>
-      <w:r>
-        <w:rPr>
-          <w:u w:val="single"/>
-        </w:rPr>
-        <w:t>however</w:t>
-      </w:r>
-      <w:r>
-        <w:t>, that the last Fiscal Year of the Partnership shall end on the date on which the Partnership is terminated.</w:t>
-      </w:r>
-    </w:p>
-    <w:p>
-      <w:pPr>
-        <w:ind w:left="90" w:right="-450"/>
-        <w:jc w:val="both"/>
-      </w:pPr>
-    </w:p>
-    <w:p>
-      <w:pPr>
-        <w:ind w:left="90" w:right="-450"/>
-        <w:jc w:val="both"/>
-      </w:pPr>
-      <w:r>
-        <w:tab/>
-      </w:r>
-      <w:r>
-        <w:tab/>
-        <w:t>“</w:t>
-      </w:r>
-      <w:r>
-        <w:rPr>
-          <w:u w:val="single"/>
-        </w:rPr>
-        <w:t>General Partners</w:t>
-      </w:r>
-      <w:r>
-        <w:t>” has the meaning set forth in the forepart of this Agreement.</w:t>
-      </w:r>
-    </w:p>
-    <w:p>
-      <w:pPr>
-        <w:ind w:left="90" w:right="-450"/>
-        <w:jc w:val="both"/>
-      </w:pPr>
-    </w:p>
-    <w:p>
-      <w:pPr>
-        <w:ind w:left="90" w:right="-450"/>
-        <w:jc w:val="both"/>
-      </w:pPr>
-      <w:r>
-        <w:tab/>
-      </w:r>
-      <w:r>
-        <w:tab/>
-        <w:t>“</w:t>
-      </w:r>
-      <w:r>
-        <w:rPr>
-          <w:u w:val="single"/>
-        </w:rPr>
-        <w:t>Indemnified Party</w:t>
-      </w:r>
-      <w:r>
-        <w:t xml:space="preserve">” has the meaning set forth in </w:t>
-      </w:r>
-      <w:r>
-        <w:rPr>
-          <w:u w:val="single"/>
-        </w:rPr>
-        <w:t>Section 8.6</w:t>
-      </w:r>
-      <w:r>
-        <w:t xml:space="preserve"> hereof.</w:t>
-      </w:r>
-    </w:p>
-    <w:p>
-      <w:pPr>
-        <w:ind w:left="90" w:right="-450"/>
-        <w:jc w:val="both"/>
-      </w:pPr>
-    </w:p>
-    <w:p>
-      <w:pPr>
-        <w:ind w:left="90" w:right="-450"/>
-        <w:jc w:val="both"/>
-      </w:pPr>
-      <w:r>
-        <w:tab/>
-      </w:r>
-      <w:r>
-        <w:tab/>
-        <w:t>“</w:t>
-      </w:r>
-      <w:r>
-        <w:rPr>
-          <w:u w:val="single"/>
-        </w:rPr>
-        <w:t>Interest</w:t>
-      </w:r>
-      <w:r>
-        <w:t>”, when used in reference to an interest in the Partnership, means the entire ownership interest of a Partner in the Partnership at any particular time.</w:t>
-      </w:r>
-    </w:p>
-    <w:p>
-      <w:pPr>
-        <w:ind w:left="90" w:right="-450"/>
-        <w:jc w:val="both"/>
-      </w:pPr>
-    </w:p>
-    <w:p>
-      <w:pPr>
-        <w:ind w:left="90" w:right="-450"/>
-        <w:jc w:val="both"/>
-      </w:pPr>
-      <w:r>
-        <w:tab/>
-      </w:r>
-      <w:r>
-        <w:tab/>
-        <w:t>“</w:t>
-      </w:r>
-      <w:r>
-        <w:rPr>
-          <w:u w:val="single"/>
-        </w:rPr>
-        <w:t>Limited Partner</w:t>
-      </w:r>
-      <w:r>
-        <w:t xml:space="preserve">” means each Person named as a limited partner on </w:t>
-      </w:r>
-      <w:r>
-        <w:rPr>
-          <w:u w:val="single"/>
-        </w:rPr>
-        <w:t>Annex</w:t>
-      </w:r>
-      <w:r>
-        <w:t xml:space="preserve"> </w:t>
-      </w:r>
-      <w:r>
-        <w:rPr>
-          <w:u w:val="single"/>
-        </w:rPr>
-        <w:t>A</w:t>
-      </w:r>
-      <w:r>
-        <w:t xml:space="preserve"> hereto and each Person admitted as a Substituted Limited Partner or an Additional Limited Partner pursuant to the terms of this Agreement, and, with respect to those provisions of this Agreement concerning a Limited Partner’s rights to receive a share of profits or other distributions or the return of a Limited Partner’s contribution, any Transferee of a Limited Partner’s Interest in the Partnership (except that a Transferee who is not admitted as a Limited Partner shall have only those rights specified by the Act and which are consistent with the terms of this Agreement).</w:t>
-      </w:r>
-    </w:p>
-    <w:p>
-      <w:pPr>
-        <w:ind w:left="90" w:right="-450"/>
-        <w:jc w:val="both"/>
-      </w:pPr>
-    </w:p>
-    <w:p>
-      <w:pPr>
-        <w:ind w:left="90" w:right="-450"/>
-        <w:jc w:val="both"/>
-      </w:pPr>
-      <w:r>
-        <w:tab/>
-      </w:r>
-      <w:r>
-        <w:tab/>
-        <w:t>“</w:t>
-      </w:r>
-      <w:r>
-        <w:rPr>
-          <w:u w:val="single"/>
-        </w:rPr>
-        <w:t>Liquidator</w:t>
-      </w:r>
-      <w:r>
-        <w:t xml:space="preserve">” has the meaning set forth in </w:t>
-      </w:r>
-      <w:r>
-        <w:rPr>
-          <w:u w:val="single"/>
-        </w:rPr>
-        <w:t>Section 10.2(b)</w:t>
-      </w:r>
-      <w:r>
-        <w:t xml:space="preserve"> hereof.</w:t>
-      </w:r>
-    </w:p>
-    <w:p>
-      <w:pPr>
-        <w:ind w:left="90" w:right="-450"/>
-        <w:jc w:val="both"/>
-      </w:pPr>
-    </w:p>
-    <w:p>
-      <w:pPr>
-        <w:ind w:left="90" w:right="-450"/>
-        <w:jc w:val="both"/>
-      </w:pPr>
-      <w:r>
-        <w:tab/>
-      </w:r>
-      <w:r>
-        <w:tab/>
-        <w:t>“</w:t>
-      </w:r>
-      <w:r>
-        <w:rPr>
-          <w:u w:val="single"/>
-        </w:rPr>
-        <w:t>Net Income</w:t>
-      </w:r>
-      <w:r>
-        <w:t>” and “</w:t>
-      </w:r>
-      <w:r>
-        <w:rPr>
-          <w:u w:val="single"/>
-        </w:rPr>
-        <w:t>Net Loss</w:t>
-      </w:r>
-      <w:r>
-        <w:t>”, respectively, mean the income or loss of the Partnership as determined in accordance with the method of accounting followed by the Partnership for Federal income tax purposes, including, for all purposes, any income exempt from tax and any expenditures of the Partnership which are described in section 705(a)(2)(B) of the Code;</w:t>
-      </w:r>
-    </w:p>
-    <w:p>
-      <w:pPr>
-        <w:ind w:left="90" w:right="-450"/>
-        <w:jc w:val="both"/>
-      </w:pPr>
-    </w:p>
-    <w:p>
-      <w:pPr>
-        <w:ind w:left="90" w:right="-450"/>
-        <w:jc w:val="both"/>
-      </w:pPr>
-      <w:r>
-        <w:t>4</w:t>
-      </w:r>
-    </w:p>
-    <w:p>
-      <w:pPr>
-        <w:ind w:right="-450"/>
-        <w:jc w:val="both"/>
-      </w:pPr>
-    </w:p>
-    <w:p>
-      <w:pPr>
-        <w:ind w:left="90" w:right="-450"/>
-        <w:jc w:val="both"/>
-      </w:pPr>
-      <w:r>
-        <w:rPr>
-          <w:u w:val="single"/>
-        </w:rPr>
-        <w:t>provided</w:t>
-      </w:r>
-      <w:r>
-        <w:t xml:space="preserve">, </w:t>
-      </w:r>
-      <w:r>
-        <w:rPr>
-          <w:u w:val="single"/>
-        </w:rPr>
-        <w:t>however</w:t>
-      </w:r>
-      <w:r>
-        <w:t xml:space="preserve">, that if any property is carried on the books of the Partnership at a value that differs from that property’s adjusted basis for tax purposes, gain, loss, depreciation and amortization with respect to such property shall be computed with reference to the book basis of such property, consistently with the requirement of Treasury Regulation § 1.704-1(b)(2)(iv)(g); and </w:t>
-      </w:r>
-      <w:r>
-        <w:rPr>
-          <w:u w:val="single"/>
-        </w:rPr>
-        <w:t>provided</w:t>
-      </w:r>
-      <w:r>
-        <w:t xml:space="preserve">, </w:t>
-      </w:r>
-      <w:r>
-        <w:rPr>
-          <w:u w:val="single"/>
-        </w:rPr>
-        <w:t>further</w:t>
-      </w:r>
-      <w:r>
-        <w:t xml:space="preserve">, that any item allocated under </w:t>
-      </w:r>
-      <w:r>
-        <w:rPr>
-          <w:u w:val="single"/>
-        </w:rPr>
-        <w:t>Section 4.2</w:t>
-      </w:r>
-      <w:r>
-        <w:t xml:space="preserve"> hereof shall be excluded from the computation of Net Income and Net Loss.</w:t>
-      </w:r>
-    </w:p>
-    <w:p>
-      <w:pPr>
-        <w:ind w:left="90" w:right="-450"/>
-        <w:jc w:val="both"/>
-        <w:rPr>
-          <w:u w:val="single"/>
-        </w:rPr>
-      </w:pPr>
-    </w:p>
-    <w:p>
-      <w:pPr>
-        <w:ind w:left="90" w:right="-450"/>
-        <w:jc w:val="both"/>
-      </w:pPr>
-      <w:r>
-        <w:tab/>
-      </w:r>
-      <w:r>
-        <w:tab/>
-        <w:t>“</w:t>
-      </w:r>
-      <w:r>
-        <w:rPr>
-          <w:u w:val="single"/>
-        </w:rPr>
-        <w:t>Partners</w:t>
-      </w:r>
-      <w:r>
-        <w:t>” means all General Partners and all Limited Partners, collectively, where no distinction is required by the context in which the term is used.</w:t>
-      </w:r>
-    </w:p>
-    <w:p>
-      <w:pPr>
-        <w:ind w:left="90" w:right="-450"/>
-        <w:jc w:val="both"/>
-      </w:pPr>
-    </w:p>
-    <w:p>
-      <w:pPr>
-        <w:ind w:left="90" w:right="-450"/>
-        <w:jc w:val="both"/>
-      </w:pPr>
-      <w:r>
-        <w:lastRenderedPageBreak/>
-        <w:tab/>
-      </w:r>
-      <w:r>
-        <w:tab/>
-        <w:t>“</w:t>
-      </w:r>
-      <w:r>
-        <w:rPr>
-          <w:u w:val="single"/>
-        </w:rPr>
-        <w:t>Partnership</w:t>
-      </w:r>
-      <w:r>
-        <w:t>” means the limited partnership formed pursuant to this Agreement under the name “</w:t>
-      </w:r>
-    </w:p>
-    <w:p>
-      <w:pPr>
-        <w:ind w:left="90" w:right="-450"/>
-        <w:jc w:val="both"/>
-      </w:pPr>
-      <w:r>
-        <w:tab/>
-      </w:r>
-      <w:r>
-        <w:tab/>
-      </w:r>
-      <w:r>
-        <w:tab/>
-        <w:t>, L.P.”</w:t>
-      </w:r>
-    </w:p>
-    <w:p>
-      <w:pPr>
-        <w:ind w:left="90" w:right="-450"/>
-        <w:jc w:val="both"/>
-      </w:pPr>
-    </w:p>
-    <w:p>
-      <w:pPr>
-        <w:ind w:left="90" w:right="-450"/>
-        <w:jc w:val="both"/>
-      </w:pPr>
-      <w:r>
-        <w:tab/>
-      </w:r>
-      <w:r>
-        <w:tab/>
-        <w:t>“</w:t>
-      </w:r>
-      <w:r>
-        <w:rPr>
-          <w:u w:val="single"/>
-        </w:rPr>
-        <w:t>Percentage Interests</w:t>
-      </w:r>
-      <w:r>
-        <w:t xml:space="preserve">” means with respect to each Partner the percentage determined by dividing the balance of such Partner’s Capital Account by the aggregate balances of all Partners’ Capital Accounts, provided, however, that for the purpose of calculating a Partner’s Percentage Interest, such Partner’s Capital Account shall be deemed to have been decreased by the amount of any distribution such Partner did not receive pursuant to the previous Section 5.1 as if such distribution had in fact been made to such partner. The initial Percentage Interest of each Partner is set forth opposite such Partner’s name on </w:t>
-      </w:r>
-      <w:r>
-        <w:rPr>
-          <w:u w:val="single"/>
-        </w:rPr>
-        <w:t>Annex</w:t>
-      </w:r>
-      <w:r>
-        <w:t xml:space="preserve"> </w:t>
-      </w:r>
-      <w:r>
-        <w:rPr>
-          <w:u w:val="single"/>
-        </w:rPr>
-        <w:t>A</w:t>
-      </w:r>
-      <w:r>
-        <w:t>.</w:t>
-      </w:r>
-    </w:p>
-    <w:p>
-      <w:pPr>
-        <w:ind w:left="90" w:right="-450"/>
-        <w:jc w:val="both"/>
-      </w:pPr>
-    </w:p>
-    <w:p>
-      <w:pPr>
-        <w:ind w:left="90" w:right="-450"/>
-        <w:jc w:val="both"/>
-      </w:pPr>
-      <w:r>
-        <w:tab/>
-      </w:r>
-      <w:r>
-        <w:tab/>
-        <w:t>“</w:t>
-      </w:r>
-      <w:r>
-        <w:rPr>
-          <w:u w:val="single"/>
-        </w:rPr>
-        <w:t>Person</w:t>
-      </w:r>
-      <w:r>
-        <w:t>” means any individual, partnership, limited liability company, corporation, trust or other entity.</w:t>
-      </w:r>
-    </w:p>
-    <w:p>
-      <w:pPr>
-        <w:ind w:left="90" w:right="-450"/>
-        <w:jc w:val="both"/>
-      </w:pPr>
-    </w:p>
-    <w:p>
-      <w:pPr>
-        <w:ind w:left="90" w:right="-450"/>
-        <w:jc w:val="both"/>
-      </w:pPr>
-      <w:r>
-        <w:tab/>
-      </w:r>
-      <w:r>
-        <w:tab/>
-        <w:t>“</w:t>
-      </w:r>
-      <w:r>
-        <w:rPr>
-          <w:u w:val="single"/>
-        </w:rPr>
-        <w:t>Substituted General Partner</w:t>
-      </w:r>
-      <w:r>
-        <w:t xml:space="preserve">” means any Person admitted to the Partnership as a substituted General Partner pursuant to </w:t>
-      </w:r>
-      <w:r>
-        <w:rPr>
-          <w:u w:val="single"/>
-        </w:rPr>
-        <w:t>Section 9.1</w:t>
-      </w:r>
-      <w:r>
-        <w:t>.</w:t>
-      </w:r>
-    </w:p>
-    <w:p>
-      <w:pPr>
-        <w:ind w:left="90" w:right="-450"/>
-        <w:jc w:val="both"/>
-      </w:pPr>
-    </w:p>
-    <w:p>
-      <w:pPr>
-        <w:ind w:left="90" w:right="-450"/>
-        <w:jc w:val="both"/>
-      </w:pPr>
-      <w:r>
-        <w:tab/>
-      </w:r>
-      <w:r>
-        <w:tab/>
-        <w:t>“</w:t>
-      </w:r>
-      <w:r>
-        <w:rPr>
-          <w:u w:val="single"/>
-        </w:rPr>
-        <w:t>Substituted Limited Partner</w:t>
-      </w:r>
-      <w:r>
-        <w:t xml:space="preserve">” means any Person admitted to the Partnership as a substituted Limited Partner pursuant to </w:t>
-      </w:r>
-      <w:r>
-        <w:rPr>
-          <w:u w:val="single"/>
-        </w:rPr>
-        <w:t>Section 9.2(b)</w:t>
-      </w:r>
-      <w:r>
-        <w:t>.</w:t>
-      </w:r>
-    </w:p>
-    <w:p>
-      <w:pPr>
-        <w:ind w:left="90" w:right="-450"/>
-        <w:jc w:val="both"/>
-      </w:pPr>
-    </w:p>
-    <w:p>
-      <w:pPr>
-        <w:ind w:left="90" w:right="-450"/>
-        <w:jc w:val="both"/>
-      </w:pPr>
-      <w:r>
-        <w:tab/>
-      </w:r>
-      <w:r>
-        <w:tab/>
-        <w:t>“</w:t>
-      </w:r>
-      <w:r>
-        <w:rPr>
-          <w:u w:val="single"/>
-        </w:rPr>
-        <w:t>Tax Matters Partner</w:t>
-      </w:r>
-      <w:r>
-        <w:t xml:space="preserve">” has the meaning set forth in </w:t>
-      </w:r>
-      <w:r>
-        <w:rPr>
-          <w:u w:val="single"/>
-        </w:rPr>
-        <w:t>Section 8.8</w:t>
-      </w:r>
-      <w:r>
-        <w:t xml:space="preserve"> hereof.</w:t>
-      </w:r>
-    </w:p>
-    <w:p>
-      <w:pPr>
-        <w:ind w:left="90" w:right="-450"/>
-        <w:jc w:val="both"/>
-      </w:pPr>
-    </w:p>
-    <w:p>
-      <w:pPr>
-        <w:ind w:left="90" w:right="-450"/>
-        <w:jc w:val="both"/>
-      </w:pPr>
-      <w:r>
-        <w:tab/>
-      </w:r>
-      <w:r>
-        <w:tab/>
-        <w:t>“</w:t>
-      </w:r>
-      <w:r>
-        <w:rPr>
-          <w:u w:val="single"/>
-        </w:rPr>
-        <w:t>Transfer</w:t>
-      </w:r>
-      <w:r>
-        <w:t>”, “</w:t>
-      </w:r>
-      <w:r>
-        <w:rPr>
-          <w:u w:val="single"/>
-        </w:rPr>
-        <w:t>Transferee</w:t>
-      </w:r>
-      <w:r>
-        <w:t>” and “</w:t>
-      </w:r>
-      <w:r>
-        <w:rPr>
-          <w:u w:val="single"/>
-        </w:rPr>
-        <w:t>Transferor</w:t>
-      </w:r>
-      <w:r>
-        <w:t xml:space="preserve">” have the respective meanings set forth in </w:t>
-      </w:r>
-      <w:r>
-        <w:rPr>
-          <w:u w:val="single"/>
-        </w:rPr>
-        <w:t>Section 9.1</w:t>
-      </w:r>
-      <w:r>
-        <w:t>.</w:t>
-      </w:r>
-    </w:p>
-    <w:p>
-      <w:pPr>
-        <w:ind w:left="90" w:right="-450"/>
-        <w:jc w:val="both"/>
-      </w:pPr>
-    </w:p>
-    <w:p>
-      <w:pPr>
-        <w:ind w:left="90" w:right="-450"/>
-        <w:jc w:val="both"/>
-      </w:pPr>
-      <w:r>
-        <w:tab/>
-      </w:r>
-      <w:r>
-        <w:tab/>
-        <w:t>“</w:t>
-      </w:r>
-      <w:r>
-        <w:rPr>
-          <w:u w:val="single"/>
-        </w:rPr>
         <w:t>Treasury Regulations</w:t>
       </w:r>
       <w:r>
@@ -1871,7 +1955,6 @@
         <w:jc w:val="both"/>
       </w:pPr>
       <w:r>
-        <w:lastRenderedPageBreak/>
         <w:tab/>
       </w:r>
       <w:r>
@@ -2238,30 +2321,30 @@
         <w:jc w:val="both"/>
       </w:pPr>
       <w:r>
+        <w:tab/>
+      </w:r>
+      <w:r>
+        <w:tab/>
+        <w:t>(d)    Except to the extent otherwise required by the Code and Treasury Regulations, if an Interest or part thereof transferred in any Fiscal Year, the items of income, gain, loss deduction and credit allocable to the Interest for such Fiscal Year shall be apportioned between the transferor and the transferee in proportion to the number of days in such Fiscal Year the Interest is held by each of them, except that, if they agree between themselves and so notify the Partnership within 30 days after the transfer, then at their option and expense, (i) all items or (ii) extraordinary items, including capital gains and losses, may be allocated to the Person who held the Interest on the date such items were realized or incurred by the Partnership.</w:t>
+      </w:r>
+    </w:p>
+    <w:p>
+      <w:pPr>
+        <w:ind w:left="90" w:right="-450"/>
+        <w:jc w:val="both"/>
+      </w:pPr>
+    </w:p>
+    <w:p>
+      <w:pPr>
+        <w:ind w:left="90" w:right="-450"/>
+        <w:jc w:val="both"/>
+      </w:pPr>
+      <w:r>
         <w:lastRenderedPageBreak/>
         <w:tab/>
       </w:r>
       <w:r>
         <w:tab/>
-        <w:t>(d)    Except to the extent otherwise required by the Code and Treasury Regulations, if an Interest or part thereof transferred in any Fiscal Year, the items of income, gain, loss deduction and credit allocable to the Interest for such Fiscal Year shall be apportioned between the transferor and the transferee in proportion to the number of days in such Fiscal Year the Interest is held by each of them, except that, if they agree between themselves and so notify the Partnership within 30 days after the transfer, then at their option and expense, (i) all items or (ii) extraordinary items, including capital gains and losses, may be allocated to the Person who held the Interest on the date such items were realized or incurred by the Partnership.</w:t>
-      </w:r>
-    </w:p>
-    <w:p>
-      <w:pPr>
-        <w:ind w:left="90" w:right="-450"/>
-        <w:jc w:val="both"/>
-      </w:pPr>
-    </w:p>
-    <w:p>
-      <w:pPr>
-        <w:ind w:left="90" w:right="-450"/>
-        <w:jc w:val="both"/>
-      </w:pPr>
-      <w:r>
-        <w:tab/>
-      </w:r>
-      <w:r>
-        <w:tab/>
         <w:t xml:space="preserve">Section 4.3.   </w:t>
       </w:r>
       <w:r>
@@ -2536,52 +2619,49 @@
         <w:t>Section 4.5(a)</w:t>
       </w:r>
       <w:r>
-        <w:t xml:space="preserve"> shall be treated as two separate Fiscal Years, one beginning on the first day of the Fiscal Year and ending on the day of the revaluation and the other beginning on the day immediately following the revaluation </w:t>
-      </w:r>
+        <w:t xml:space="preserve"> shall be treated as two separate Fiscal Years, one beginning on the first day of the Fiscal Year and ending on the day of the revaluation and the other beginning on the day immediately following the revaluation ending on the last day of the Fiscal Year, and Net Income and Net Loss shall be allocated to the Partners separately for each portion of the Fiscal year based on operations for such portion of the year as reflected by a closing of the Partnership’s books.  Analogous divisions of the Fiscal Year into multiple Fiscal Years will be made if there be more than one revaluation of assets in any Fiscal Year.</w:t>
+      </w:r>
+    </w:p>
+    <w:p>
+      <w:pPr>
+        <w:ind w:left="90" w:right="-450"/>
+        <w:jc w:val="both"/>
+      </w:pPr>
+    </w:p>
+    <w:p>
+      <w:pPr>
+        <w:ind w:left="90" w:right="-450"/>
+        <w:jc w:val="both"/>
+      </w:pPr>
+      <w:r>
+        <w:tab/>
+      </w:r>
+      <w:r>
+        <w:tab/>
+      </w:r>
+    </w:p>
+    <w:p>
+      <w:pPr>
+        <w:ind w:left="90" w:right="-450"/>
+        <w:jc w:val="both"/>
+      </w:pPr>
+      <w:r>
+        <w:t>ARTICLE V</w:t>
+      </w:r>
+    </w:p>
+    <w:p>
+      <w:pPr>
+        <w:ind w:left="90" w:right="-450"/>
+        <w:jc w:val="both"/>
+      </w:pPr>
+    </w:p>
+    <w:p>
+      <w:pPr>
+        <w:ind w:left="90" w:right="-450"/>
+        <w:jc w:val="both"/>
+      </w:pPr>
       <w:r>
         <w:lastRenderedPageBreak/>
-        <w:t>ending on the last day of the Fiscal Year, and Net Income and Net Loss shall be allocated to the Partners separately for each portion of the Fiscal year based on operations for such portion of the year as reflected by a closing of the Partnership’s books.  Analogous divisions of the Fiscal Year into multiple Fiscal Years will be made if there be more than one revaluation of assets in any Fiscal Year.</w:t>
-      </w:r>
-    </w:p>
-    <w:p>
-      <w:pPr>
-        <w:ind w:left="90" w:right="-450"/>
-        <w:jc w:val="both"/>
-      </w:pPr>
-    </w:p>
-    <w:p>
-      <w:pPr>
-        <w:ind w:left="90" w:right="-450"/>
-        <w:jc w:val="both"/>
-      </w:pPr>
-      <w:r>
-        <w:tab/>
-      </w:r>
-      <w:r>
-        <w:tab/>
-      </w:r>
-    </w:p>
-    <w:p>
-      <w:pPr>
-        <w:ind w:left="90" w:right="-450"/>
-        <w:jc w:val="both"/>
-      </w:pPr>
-      <w:r>
-        <w:t>ARTICLE V</w:t>
-      </w:r>
-    </w:p>
-    <w:p>
-      <w:pPr>
-        <w:ind w:left="90" w:right="-450"/>
-        <w:jc w:val="both"/>
-      </w:pPr>
-    </w:p>
-    <w:p>
-      <w:pPr>
-        <w:ind w:left="90" w:right="-450"/>
-        <w:jc w:val="both"/>
-      </w:pPr>
-      <w:r>
         <w:t>DISTRIBUTIONS AND WITHDRAWALS</w:t>
       </w:r>
     </w:p>
@@ -2888,6 +2968,7 @@
         <w:jc w:val="both"/>
       </w:pPr>
       <w:r>
+        <w:lastRenderedPageBreak/>
         <w:t>ARTICLE VII</w:t>
       </w:r>
     </w:p>
@@ -3196,39 +3277,39 @@
         <w:jc w:val="both"/>
       </w:pPr>
       <w:r>
+        <w:tab/>
+      </w:r>
+      <w:r>
+        <w:tab/>
+        <w:t xml:space="preserve">Section 8.2.   </w:t>
+      </w:r>
+      <w:r>
+        <w:rPr>
+          <w:u w:val="single"/>
+        </w:rPr>
+        <w:t>Powers and Duties of General Partners</w:t>
+      </w:r>
+      <w:r>
+        <w:t>.    Except as otherwise specifically provided herein, the General Partners shall have all rights and powers of general partners under the Act, and shall have all authority, rights and powers in the management of the Partnership business to do any and all other acts and thing necessary, proper, convenient or advisable to effectuate the purposes of this Agreement.  Without limiting the generality of the foregoing, the General Partners may appoint one of more investment advisers to manage the Partnership assets for the Partnership, any of which may also be affiliated with a General Partner.  Any such investment adviser may be given discretionary authority in the management of the Partnership’s portfolio.</w:t>
+      </w:r>
+    </w:p>
+    <w:p>
+      <w:pPr>
+        <w:ind w:left="90" w:right="-450"/>
+        <w:jc w:val="both"/>
+      </w:pPr>
+    </w:p>
+    <w:p>
+      <w:pPr>
+        <w:ind w:left="90" w:right="-450"/>
+        <w:jc w:val="both"/>
+      </w:pPr>
+      <w:r>
         <w:lastRenderedPageBreak/>
         <w:tab/>
       </w:r>
       <w:r>
         <w:tab/>
-        <w:t xml:space="preserve">Section 8.2.   </w:t>
-      </w:r>
-      <w:r>
-        <w:rPr>
-          <w:u w:val="single"/>
-        </w:rPr>
-        <w:t>Powers and Duties of General Partners</w:t>
-      </w:r>
-      <w:r>
-        <w:t>.    Except as otherwise specifically provided herein, the General Partners shall have all rights and powers of general partners under the Act, and shall have all authority, rights and powers in the management of the Partnership business to do any and all other acts and thing necessary, proper, convenient or advisable to effectuate the purposes of this Agreement.  Without limiting the generality of the foregoing, the General Partners may appoint one of more investment advisers to manage the Partnership assets for the Partnership, any of which may also be affiliated with a General Partner.  Any such investment adviser may be given discretionary authority in the management of the Partnership’s portfolio.</w:t>
-      </w:r>
-    </w:p>
-    <w:p>
-      <w:pPr>
-        <w:ind w:left="90" w:right="-450"/>
-        <w:jc w:val="both"/>
-      </w:pPr>
-    </w:p>
-    <w:p>
-      <w:pPr>
-        <w:ind w:left="90" w:right="-450"/>
-        <w:jc w:val="both"/>
-      </w:pPr>
-      <w:r>
-        <w:tab/>
-      </w:r>
-      <w:r>
-        <w:tab/>
         <w:t xml:space="preserve">Section 8.3.   </w:t>
       </w:r>
       <w:r>
@@ -3445,7 +3526,11 @@
         <w:jc w:val="both"/>
       </w:pPr>
       <w:r>
-        <w:t>Partnership or the Limited Partners for (a) any act or omission performed or omitted by them, including without limitation, those acts performed or omitted on advice of legal counsel, accountants, brokers or consultants of the partnership, or for any costs, damages or liabilities arising therefrom, or by law, unless that act or omission was performed or omitted fraudulently or in bad faith or constituted gross negligence or willful misconduct, (b) any tax liability imposed on the Partnership or the Limited Partners or (c) any loss due to the negligence, dishonesty or bad faith of any employee, officer, broker, consultant or other agent of the Partnership selected, engaged or retained in good faith by the General Partners or any stockholder in General Partners.</w:t>
+        <w:t xml:space="preserve">Partnership or the Limited Partners for (a) any act or omission performed or omitted by them, including without limitation, those acts performed or omitted on advice of legal counsel, accountants, brokers or consultants of the </w:t>
+      </w:r>
+      <w:r>
+        <w:lastRenderedPageBreak/>
+        <w:t>partnership, or for any costs, damages or liabilities arising therefrom, or by law, unless that act or omission was performed or omitted fraudulently or in bad faith or constituted gross negligence or willful misconduct, (b) any tax liability imposed on the Partnership or the Limited Partners or (c) any loss due to the negligence, dishonesty or bad faith of any employee, officer, broker, consultant or other agent of the Partnership selected, engaged or retained in good faith by the General Partners or any stockholder in General Partners.</w:t>
       </w:r>
     </w:p>
     <w:p>
@@ -3711,11 +3796,7 @@
         <w:jc w:val="both"/>
       </w:pPr>
       <w:r>
-        <w:t xml:space="preserve">Any Person may be admitted to the Partnership as an Additional General Partner at any time upon the written consent of each General Partner, if any is remaining at such time, and the affirmative vote of all of the Limited Partners at such time. Such Person shall make such Capital Contribution as all of the General Partners shall determine and shall have such of the rights of a General Partner as provided herein as all of the partners may determine to grant such a Person.  </w:t>
-      </w:r>
-      <w:r>
-        <w:lastRenderedPageBreak/>
-        <w:t xml:space="preserve">Upon admission of an Additional General Partner, the Percentage Interest of each Partner shall be adjusted in accordance with </w:t>
+        <w:t xml:space="preserve">Any Person may be admitted to the Partnership as an Additional General Partner at any time upon the written consent of each General Partner, if any is remaining at such time, and the affirmative vote of all of the Limited Partners at such time. Such Person shall make such Capital Contribution as all of the General Partners shall determine and shall have such of the rights of a General Partner as provided herein as all of the partners may determine to grant such a Person.  Upon admission of an Additional General Partner, the Percentage Interest of each Partner shall be adjusted in accordance with </w:t>
       </w:r>
       <w:r>
         <w:rPr>
@@ -4397,31 +4478,28 @@
         <w:t>Section 9.2</w:t>
       </w:r>
       <w:r>
-        <w:t xml:space="preserve"> shall be paid by the Transferor prior to the time of the Transfer or substitution (including, without limitation, any fees and costs of the preparation, filing and publishing of any amendment to this Agreement or to the Certificate, if any, and any legal and other fees, expenses and costs of any investigation and preparation, in connection with any action, proceeding or investigation related to any Transfer or attempted Transfer by a </w:t>
-      </w:r>
+        <w:t xml:space="preserve"> shall be paid by the Transferor prior to the time of the Transfer or substitution (including, without limitation, any fees and costs of the preparation, filing and publishing of any amendment to this Agreement or to the Certificate, if any, and any legal and other fees, expenses and costs of any investigation and preparation, in connection with any action, proceeding or investigation related to any Transfer or attempted Transfer by a Limited Partner of a Limited Partner’s Interest or in connection with the admission into the Partnership of the Transferee). The Transferor also will indemnify the Partnership and the General Partners against any losses, claims, damages or liabilities to which any of them may become subject in connection therewith.  The reimbursement and indemnity obligations of the Transferor under this paragraph shall be in addition to any liability which the Transferor may otherwise have, shall extend upon the same terms and conditions to the Partnership and the General Partners, shall inure to the benefit of any successors and assigns of the Partnership and the General Partners and shall survive any termination of this Agreement.</w:t>
+      </w:r>
+    </w:p>
+    <w:p>
+      <w:pPr>
+        <w:ind w:left="90" w:right="-450"/>
+        <w:jc w:val="both"/>
+      </w:pPr>
+    </w:p>
+    <w:p>
+      <w:pPr>
+        <w:ind w:left="90" w:right="-450"/>
+        <w:jc w:val="both"/>
+      </w:pPr>
+    </w:p>
+    <w:p>
+      <w:pPr>
+        <w:ind w:left="90" w:right="-450"/>
+        <w:jc w:val="both"/>
+      </w:pPr>
       <w:r>
         <w:lastRenderedPageBreak/>
-        <w:t>Limited Partner of a Limited Partner’s Interest or in connection with the admission into the Partnership of the Transferee). The Transferor also will indemnify the Partnership and the General Partners against any losses, claims, damages or liabilities to which any of them may become subject in connection therewith.  The reimbursement and indemnity obligations of the Transferor under this paragraph shall be in addition to any liability which the Transferor may otherwise have, shall extend upon the same terms and conditions to the Partnership and the General Partners, shall inure to the benefit of any successors and assigns of the Partnership and the General Partners and shall survive any termination of this Agreement.</w:t>
-      </w:r>
-    </w:p>
-    <w:p>
-      <w:pPr>
-        <w:ind w:left="90" w:right="-450"/>
-        <w:jc w:val="both"/>
-      </w:pPr>
-    </w:p>
-    <w:p>
-      <w:pPr>
-        <w:ind w:left="90" w:right="-450"/>
-        <w:jc w:val="both"/>
-      </w:pPr>
-    </w:p>
-    <w:p>
-      <w:pPr>
-        <w:ind w:left="90" w:right="-450"/>
-        <w:jc w:val="both"/>
-      </w:pPr>
-      <w:r>
         <w:tab/>
       </w:r>
       <w:r>
@@ -4753,7 +4831,6 @@
         <w:jc w:val="both"/>
       </w:pPr>
       <w:r>
-        <w:lastRenderedPageBreak/>
         <w:tab/>
       </w:r>
       <w:r>
@@ -4818,7 +4895,11 @@
         <w:jc w:val="both"/>
       </w:pPr>
       <w:r>
-        <w:t>of the General Partner under Section 32.11.160 of the Act, if there is no other General Partner and a majority in interest of the remaining Partners fail to agree in writing within 90 days after the withdrawal to continue the business of the Partnership and to the appointment, effective as of the date of withdrawal, of one or more General Partners; or</w:t>
+        <w:t xml:space="preserve">of the General Partner under Section 32.11.160 of the Act, if there is no other General Partner and a majority in interest of the remaining Partners fail to agree in writing within </w:t>
+      </w:r>
+      <w:r>
+        <w:lastRenderedPageBreak/>
+        <w:t>90 days after the withdrawal to continue the business of the Partnership and to the appointment, effective as of the date of withdrawal, of one or more General Partners; or</w:t>
       </w:r>
     </w:p>
     <w:p>
@@ -5174,6 +5255,7 @@
         <w:jc w:val="both"/>
       </w:pPr>
       <w:r>
+        <w:lastRenderedPageBreak/>
         <w:tab/>
       </w:r>
       <w:r>
@@ -5466,7 +5548,11 @@
         <w:t>Approval of Amendments</w:t>
       </w:r>
       <w:r>
-        <w:t xml:space="preserve">.    Amendments to this Agreement which do not adversely affect the right of the Limited Partners in any material respect may be made by the General Partners without the consent of the Limited Partners if those amendments are (i) of an inconsequential nature (as determined in good faith by the General Partners), (ii) necessary to maintain the Partnership’s status as a partnership according to Code section 7701(a)(2), (iii) necessary to preserve the validity of any and all allocations of Partnership income, gain, loss or deduction pursuant to Code section 704(b), or (iv) contemplated by this agreement (including without limitation amendments in connection with the admission of new Partners, making of additional Capital Contributions or withdrawal of a Partner).  Amendments to this Agreement other than those described in the foregoing sentence may be made </w:t>
+        <w:t xml:space="preserve">.    Amendments to this Agreement which do not adversely affect the right of the Limited Partners in any material respect may be made by the General Partners without the consent of the Limited Partners if those amendments are (i) of an inconsequential nature (as determined in good faith by the </w:t>
+      </w:r>
+      <w:r>
+        <w:lastRenderedPageBreak/>
+        <w:t xml:space="preserve">General Partners), (ii) necessary to maintain the Partnership’s status as a partnership according to Code section 7701(a)(2), (iii) necessary to preserve the validity of any and all allocations of Partnership income, gain, loss or deduction pursuant to Code section 704(b), or (iv) contemplated by this agreement (including without limitation amendments in connection with the admission of new Partners, making of additional Capital Contributions or withdrawal of a Partner).  Amendments to this Agreement other than those described in the foregoing sentence may be made </w:t>
       </w:r>
     </w:p>
     <w:p>
@@ -5814,6 +5900,7 @@
         <w:jc w:val="both"/>
       </w:pPr>
       <w:r>
+        <w:lastRenderedPageBreak/>
         <w:t>ARTICLE XII</w:t>
       </w:r>
     </w:p>
@@ -6166,7 +6253,6 @@
         <w:jc w:val="both"/>
       </w:pPr>
       <w:r>
-        <w:lastRenderedPageBreak/>
         <w:tab/>
       </w:r>
       <w:r>

</xml_diff>

<commit_message>
lpa generator working and fund displays on dashboard
</commit_message>
<xml_diff>
--- a/forms/lpa_template.docx
+++ b/forms/lpa_template.docx
@@ -37,7 +37,7 @@
         <w:jc w:val="center"/>
       </w:pPr>
       <w:r>
-        <w:t>_FUND_</w:t>
+        <w:t>[FUND]</w:t>
       </w:r>
     </w:p>
     <w:p>
@@ -64,19 +64,22 @@
         <w:t>AGREEMENT OF LIMITED PARTNERSHIP of</w:t>
       </w:r>
       <w:r>
-        <w:t xml:space="preserve"> _fund_</w:t>
+        <w:t xml:space="preserve"> [fund]</w:t>
       </w:r>
       <w:r>
         <w:t>, dated as of</w:t>
       </w:r>
       <w:r>
-        <w:t xml:space="preserve"> _sig</w:t>
+        <w:t xml:space="preserve"> [</w:t>
+      </w:r>
+      <w:r>
+        <w:t>sig</w:t>
       </w:r>
       <w:r>
         <w:t>_</w:t>
       </w:r>
       <w:r>
-        <w:t>date_</w:t>
+        <w:t>date]</w:t>
       </w:r>
       <w:r>
         <w:t xml:space="preserve">, </w:t>
@@ -85,24 +88,49 @@
         <w:t>among</w:t>
       </w:r>
       <w:r>
-        <w:t xml:space="preserve"> _</w:t>
+        <w:t xml:space="preserve"> [</w:t>
       </w:r>
       <w:r>
         <w:t>im</w:t>
       </w:r>
       <w:r>
+        <w:t>]</w:t>
+      </w:r>
+      <w:r>
+        <w:t xml:space="preserve">, a </w:t>
+      </w:r>
+      <w:r>
+        <w:t>[im_org_type]</w:t>
+      </w:r>
+      <w:r>
+        <w:t xml:space="preserve"> </w:t>
+      </w:r>
+      <w:r>
+        <w:t>organized and existing under</w:t>
+      </w:r>
+      <w:r>
+        <w:t xml:space="preserve"> the laws of the State of [</w:t>
+      </w:r>
+      <w:r>
+        <w:t>im</w:t>
+      </w:r>
+      <w:r>
         <w:t>_</w:t>
       </w:r>
       <w:r>
+        <w:t>state], and [</w:t>
+      </w:r>
+      <w:r>
+        <w:t>gp</w:t>
+      </w:r>
+      <w:r>
+        <w:t>]</w:t>
+      </w:r>
+      <w:r>
         <w:t xml:space="preserve">, a </w:t>
       </w:r>
       <w:r>
-        <w:t>_im_</w:t>
-      </w:r>
-      <w:bookmarkStart w:id="0" w:name="_GoBack"/>
-      <w:bookmarkEnd w:id="0"/>
-      <w:r>
-        <w:t>org_type_</w:t>
+        <w:t>[gp_org_type</w:t>
       </w:r>
       <w:r>
         <w:t xml:space="preserve"> </w:t>
@@ -111,332 +139,323 @@
         <w:t>organized and existing under</w:t>
       </w:r>
       <w:r>
-        <w:t xml:space="preserve"> the laws of the State of _im</w:t>
+        <w:t xml:space="preserve"> the laws of the State of [</w:t>
+      </w:r>
+      <w:r>
+        <w:t>gp</w:t>
       </w:r>
       <w:r>
         <w:t>_</w:t>
       </w:r>
       <w:r>
-        <w:t>state_</w:t>
-      </w:r>
-      <w:r>
-        <w:t>, and _gp</w:t>
-      </w:r>
-      <w:r>
+        <w:t>state]</w:t>
+      </w:r>
+      <w:r>
+        <w:t xml:space="preserve"> as general partners (together with any subsequently admitted general partners, the “</w:t>
+      </w:r>
+      <w:r>
+        <w:rPr>
+          <w:u w:val="single"/>
+        </w:rPr>
+        <w:t>General Partners</w:t>
+      </w:r>
+      <w:r>
+        <w:t xml:space="preserve">”), and the persons whose names are subscribed hereto, as limited partners.  Capitalized terms used in this Agreement and not otherwise defined herein shall have the meanings set forth in </w:t>
+      </w:r>
+      <w:r>
+        <w:rPr>
+          <w:u w:val="single"/>
+        </w:rPr>
+        <w:t>Article II</w:t>
+      </w:r>
+      <w:r>
+        <w:t xml:space="preserve"> below.</w:t>
+      </w:r>
+    </w:p>
+    <w:p>
+      <w:pPr>
+        <w:ind w:left="90"/>
+        <w:jc w:val="both"/>
+      </w:pPr>
+    </w:p>
+    <w:p>
+      <w:pPr>
+        <w:ind w:left="90"/>
+        <w:jc w:val="both"/>
+      </w:pPr>
+    </w:p>
+    <w:p>
+      <w:pPr>
+        <w:ind w:left="90"/>
+        <w:jc w:val="center"/>
+      </w:pPr>
+      <w:r>
+        <w:rPr>
+          <w:u w:val="single"/>
+        </w:rPr>
+        <w:t>RECITALS</w:t>
+      </w:r>
+    </w:p>
+    <w:p>
+      <w:pPr>
+        <w:ind w:left="90"/>
+        <w:jc w:val="both"/>
+      </w:pPr>
+    </w:p>
+    <w:p>
+      <w:pPr>
+        <w:ind w:left="90"/>
+        <w:jc w:val="both"/>
+      </w:pPr>
+      <w:r>
+        <w:tab/>
+      </w:r>
+      <w:r>
+        <w:t>WHEREAS, the parties hereto desire to form a limited partnership on the terms set forth herein;</w:t>
+      </w:r>
+    </w:p>
+    <w:p>
+      <w:pPr>
+        <w:ind w:left="90"/>
+        <w:jc w:val="both"/>
+      </w:pPr>
+    </w:p>
+    <w:p>
+      <w:pPr>
+        <w:ind w:left="90"/>
+        <w:jc w:val="both"/>
+      </w:pPr>
+      <w:r>
+        <w:tab/>
+      </w:r>
+      <w:r>
+        <w:t>NOW THEREFORE, the undersigned hereby consent to amend and restate the Original Agreement to read as follows:</w:t>
+      </w:r>
+    </w:p>
+    <w:p>
+      <w:pPr>
+        <w:ind w:left="90"/>
+        <w:jc w:val="both"/>
+      </w:pPr>
+    </w:p>
+    <w:p>
+      <w:pPr>
+        <w:jc w:val="both"/>
+      </w:pPr>
+    </w:p>
+    <w:p>
+      <w:pPr>
+        <w:ind w:left="90"/>
+        <w:jc w:val="center"/>
+      </w:pPr>
+      <w:r>
+        <w:rPr>
+          <w:u w:val="single"/>
+        </w:rPr>
+        <w:t>AGREEMENT</w:t>
+      </w:r>
+    </w:p>
+    <w:p>
+      <w:pPr>
+        <w:ind w:left="90"/>
+        <w:jc w:val="center"/>
+      </w:pPr>
+    </w:p>
+    <w:p>
+      <w:pPr>
+        <w:ind w:left="90"/>
+        <w:jc w:val="center"/>
+      </w:pPr>
+      <w:r>
+        <w:t>ARTICLE   I</w:t>
+      </w:r>
+    </w:p>
+    <w:p>
+      <w:pPr>
+        <w:ind w:left="90"/>
+        <w:jc w:val="center"/>
+      </w:pPr>
+    </w:p>
+    <w:p>
+      <w:pPr>
+        <w:ind w:left="90"/>
+        <w:jc w:val="center"/>
+      </w:pPr>
+      <w:r>
+        <w:t>FORMATION OF PARTNERSHIP</w:t>
+      </w:r>
+    </w:p>
+    <w:p>
+      <w:pPr>
+        <w:ind w:left="90"/>
+        <w:jc w:val="both"/>
+      </w:pPr>
+    </w:p>
+    <w:p>
+      <w:pPr>
+        <w:ind w:left="90"/>
+        <w:jc w:val="both"/>
+      </w:pPr>
+      <w:r>
+        <w:tab/>
+      </w:r>
+      <w:r>
+        <w:t xml:space="preserve">Section 1.1.   </w:t>
+      </w:r>
+      <w:r>
+        <w:rPr>
+          <w:u w:val="single"/>
+        </w:rPr>
+        <w:t>Formation of</w:t>
+      </w:r>
+      <w:r>
+        <w:rPr>
+          <w:u w:val="single"/>
+        </w:rPr>
+        <w:t xml:space="preserve"> the</w:t>
+      </w:r>
+      <w:r>
+        <w:rPr>
+          <w:u w:val="single"/>
+        </w:rPr>
+        <w:t xml:space="preserve"> Partnership Under [</w:t>
+      </w:r>
+      <w:r>
+        <w:rPr>
+          <w:u w:val="single"/>
+        </w:rPr>
+        <w:t>fund</w:t>
+      </w:r>
+      <w:r>
+        <w:rPr>
+          <w:u w:val="single"/>
+        </w:rPr>
         <w:t>_</w:t>
       </w:r>
       <w:r>
-        <w:t xml:space="preserve">, a </w:t>
-      </w:r>
-      <w:r>
-        <w:t>_gp_org_type_</w:t>
+        <w:rPr>
+          <w:u w:val="single"/>
+        </w:rPr>
+        <w:t>state</w:t>
+      </w:r>
+      <w:r>
+        <w:rPr>
+          <w:u w:val="single"/>
+        </w:rPr>
+        <w:t>]</w:t>
+      </w:r>
+      <w:r>
+        <w:rPr>
+          <w:u w:val="single"/>
+        </w:rPr>
+        <w:t xml:space="preserve"> Law.</w:t>
+      </w:r>
+      <w:r>
+        <w:t xml:space="preserve">  The General Partners, for themselves and as agents for the Limited Partners, shall accomplish all filing, recording, publishing and other acts necessary or appropriate for compliance with all the requirements for the formation and operation of the Partnership as a limited partnership under the Act and under all o</w:t>
+      </w:r>
+      <w:r>
+        <w:t>ther laws of the State of [</w:t>
+      </w:r>
+      <w:r>
+        <w:t>fund</w:t>
+      </w:r>
+      <w:r>
+        <w:t>_</w:t>
+      </w:r>
+      <w:r>
+        <w:t>state</w:t>
+      </w:r>
+      <w:r>
+        <w:t>]</w:t>
+      </w:r>
+      <w:r>
+        <w:t xml:space="preserve"> and such other jurisdictions in which the General Partners determine that the Partnership may conduct business.  Each Limited Partner shall promptly execute all relevant certificates and other documents as the General Partner shall request.  The rights and duties of the Partners shall be as provided in the Act except as modified by this Agreement.</w:t>
+      </w:r>
+    </w:p>
+    <w:p>
+      <w:pPr>
+        <w:ind w:left="90"/>
+        <w:jc w:val="both"/>
+      </w:pPr>
+    </w:p>
+    <w:p>
+      <w:pPr>
+        <w:ind w:left="90"/>
+        <w:jc w:val="both"/>
+      </w:pPr>
+      <w:r>
+        <w:tab/>
+      </w:r>
+      <w:r>
+        <w:t xml:space="preserve">Section 1.2.    </w:t>
+      </w:r>
+      <w:r>
+        <w:rPr>
+          <w:u w:val="single"/>
+        </w:rPr>
+        <w:t>Name</w:t>
+      </w:r>
+      <w:r>
+        <w:t>.    The name of the Partnership is</w:t>
       </w:r>
       <w:r>
         <w:t xml:space="preserve"> </w:t>
       </w:r>
       <w:r>
-        <w:t>organized and existing under</w:t>
-      </w:r>
-      <w:r>
-        <w:t xml:space="preserve"> the laws of the State of _gp</w:t>
-      </w:r>
-      <w:r>
-        <w:t>_</w:t>
-      </w:r>
-      <w:r>
-        <w:t>state_</w:t>
-      </w:r>
-      <w:r>
-        <w:t xml:space="preserve"> as general partners (together with any subsequently admitted general partners, the “</w:t>
-      </w:r>
-      <w:r>
-        <w:rPr>
-          <w:u w:val="single"/>
-        </w:rPr>
-        <w:t>General Partners</w:t>
-      </w:r>
-      <w:r>
-        <w:t xml:space="preserve">”), and the persons whose names are subscribed hereto, as limited partners.  Capitalized terms used in this Agreement and not otherwise defined herein shall have the meanings set forth in </w:t>
-      </w:r>
-      <w:r>
-        <w:rPr>
-          <w:u w:val="single"/>
-        </w:rPr>
-        <w:t>Article II</w:t>
-      </w:r>
-      <w:r>
-        <w:t xml:space="preserve"> below.</w:t>
-      </w:r>
-    </w:p>
-    <w:p>
-      <w:pPr>
-        <w:ind w:left="90"/>
-        <w:jc w:val="both"/>
-      </w:pPr>
-    </w:p>
-    <w:p>
-      <w:pPr>
-        <w:ind w:left="90"/>
-        <w:jc w:val="both"/>
-      </w:pPr>
-    </w:p>
-    <w:p>
-      <w:pPr>
-        <w:ind w:left="90"/>
-        <w:jc w:val="center"/>
-      </w:pPr>
-      <w:r>
-        <w:rPr>
-          <w:u w:val="single"/>
-        </w:rPr>
-        <w:t>RECITALS</w:t>
-      </w:r>
-    </w:p>
-    <w:p>
-      <w:pPr>
-        <w:ind w:left="90"/>
-        <w:jc w:val="both"/>
-      </w:pPr>
-    </w:p>
-    <w:p>
-      <w:pPr>
-        <w:ind w:left="90"/>
-        <w:jc w:val="both"/>
-      </w:pPr>
-      <w:r>
-        <w:tab/>
-      </w:r>
-      <w:r>
-        <w:t>WHEREAS, the parties hereto desire to form a limited partnership on the terms set forth herein;</w:t>
-      </w:r>
-    </w:p>
-    <w:p>
-      <w:pPr>
-        <w:ind w:left="90"/>
-        <w:jc w:val="both"/>
-      </w:pPr>
-    </w:p>
-    <w:p>
-      <w:pPr>
-        <w:ind w:left="90"/>
-        <w:jc w:val="both"/>
-      </w:pPr>
-      <w:r>
-        <w:tab/>
-      </w:r>
-      <w:r>
-        <w:t>NOW THEREFORE, the undersigned hereby consent to amend and restate the Original Agreement to read as follows:</w:t>
-      </w:r>
-    </w:p>
-    <w:p>
-      <w:pPr>
-        <w:ind w:left="90"/>
-        <w:jc w:val="both"/>
-      </w:pPr>
-    </w:p>
-    <w:p>
-      <w:pPr>
-        <w:jc w:val="both"/>
-      </w:pPr>
-    </w:p>
-    <w:p>
-      <w:pPr>
-        <w:ind w:left="90"/>
-        <w:jc w:val="center"/>
-      </w:pPr>
-      <w:r>
-        <w:rPr>
-          <w:u w:val="single"/>
-        </w:rPr>
-        <w:t>AGREEMENT</w:t>
-      </w:r>
-    </w:p>
-    <w:p>
-      <w:pPr>
-        <w:ind w:left="90"/>
-        <w:jc w:val="center"/>
-      </w:pPr>
-    </w:p>
-    <w:p>
-      <w:pPr>
-        <w:ind w:left="90"/>
-        <w:jc w:val="center"/>
-      </w:pPr>
-      <w:r>
-        <w:t>ARTICLE   I</w:t>
-      </w:r>
-    </w:p>
-    <w:p>
-      <w:pPr>
-        <w:ind w:left="90"/>
-        <w:jc w:val="center"/>
-      </w:pPr>
-    </w:p>
-    <w:p>
-      <w:pPr>
-        <w:ind w:left="90"/>
-        <w:jc w:val="center"/>
-      </w:pPr>
-      <w:r>
-        <w:t>FORMATION OF PARTNERSHIP</w:t>
-      </w:r>
-    </w:p>
-    <w:p>
-      <w:pPr>
-        <w:ind w:left="90"/>
-        <w:jc w:val="both"/>
-      </w:pPr>
-    </w:p>
-    <w:p>
-      <w:pPr>
-        <w:ind w:left="90"/>
-        <w:jc w:val="both"/>
-      </w:pPr>
-      <w:r>
-        <w:tab/>
-      </w:r>
-      <w:r>
-        <w:t xml:space="preserve">Section 1.1.   </w:t>
-      </w:r>
-      <w:r>
-        <w:rPr>
-          <w:u w:val="single"/>
-        </w:rPr>
-        <w:t>Formation of</w:t>
-      </w:r>
-      <w:r>
-        <w:rPr>
-          <w:u w:val="single"/>
-        </w:rPr>
-        <w:t xml:space="preserve"> the</w:t>
-      </w:r>
-      <w:r>
-        <w:rPr>
-          <w:u w:val="single"/>
-        </w:rPr>
-        <w:t xml:space="preserve"> Partnership Under _fund</w:t>
-      </w:r>
-      <w:r>
-        <w:rPr>
-          <w:u w:val="single"/>
-        </w:rPr>
-        <w:t>_</w:t>
-      </w:r>
-      <w:r>
-        <w:rPr>
-          <w:u w:val="single"/>
-        </w:rPr>
-        <w:t>state</w:t>
-      </w:r>
-      <w:r>
-        <w:rPr>
-          <w:u w:val="single"/>
-        </w:rPr>
-        <w:t>_</w:t>
-      </w:r>
-      <w:r>
-        <w:rPr>
-          <w:u w:val="single"/>
-        </w:rPr>
-        <w:t xml:space="preserve"> Law.</w:t>
-      </w:r>
-      <w:r>
-        <w:t xml:space="preserve">  The General Partners, for themselves and as agents for the Limited Partners, shall accomplish all filing, recording, publishing and other acts necessary or appropriate for compliance with all the requirements for the formation and operation of the Partnership as a limited partnership under the Act and under all o</w:t>
-      </w:r>
-      <w:r>
-        <w:t>ther laws of the State of _fund</w:t>
-      </w:r>
-      <w:r>
-        <w:t>_</w:t>
-      </w:r>
-      <w:r>
-        <w:t>state</w:t>
-      </w:r>
-      <w:r>
-        <w:t>_</w:t>
-      </w:r>
-      <w:r>
-        <w:t xml:space="preserve"> and such other jurisdictions in which the General Partners determine that the Partnership may conduct business.  Each Limited Partner shall promptly execute all relevant certificates and other documents as the General Partner shall request.  The rights and duties of the Partners shall be as provided in the Act except as modified by this Agreement.</w:t>
-      </w:r>
-    </w:p>
-    <w:p>
-      <w:pPr>
-        <w:ind w:left="90"/>
-        <w:jc w:val="both"/>
-      </w:pPr>
-    </w:p>
-    <w:p>
-      <w:pPr>
-        <w:ind w:left="90"/>
-        <w:jc w:val="both"/>
-      </w:pPr>
-      <w:r>
-        <w:tab/>
-      </w:r>
-      <w:r>
-        <w:t xml:space="preserve">Section 1.2.    </w:t>
-      </w:r>
-      <w:r>
-        <w:rPr>
-          <w:u w:val="single"/>
-        </w:rPr>
-        <w:t>Name</w:t>
-      </w:r>
-      <w:r>
-        <w:t>.    The name of the Partnership is</w:t>
+        <w:t>“</w:t>
+      </w:r>
+      <w:r>
+        <w:t>[fund]</w:t>
+      </w:r>
+      <w:r>
+        <w:t xml:space="preserve">”, as such name may be modified from time to time by the General Partners following written notice to the Limited Partners. </w:t>
+      </w:r>
+    </w:p>
+    <w:p>
+      <w:pPr>
+        <w:jc w:val="both"/>
+      </w:pPr>
+    </w:p>
+    <w:p>
+      <w:pPr>
+        <w:ind w:left="90"/>
+        <w:jc w:val="both"/>
+      </w:pPr>
+      <w:r>
+        <w:tab/>
+      </w:r>
+      <w:r>
+        <w:t xml:space="preserve">Section </w:t>
+      </w:r>
+      <w:r>
+        <w:t xml:space="preserve">1.3.  </w:t>
+      </w:r>
+      <w:r>
+        <w:rPr>
+          <w:u w:val="single"/>
+        </w:rPr>
+        <w:t>Location of Principal Place of Business.</w:t>
+      </w:r>
+      <w:r>
+        <w:t xml:space="preserve"> The location of the principal place of business of the</w:t>
       </w:r>
       <w:r>
         <w:t xml:space="preserve"> </w:t>
       </w:r>
       <w:r>
-        <w:t>“</w:t>
-      </w:r>
-      <w:r>
-        <w:t>_fund_</w:t>
-      </w:r>
-      <w:r>
-        <w:t xml:space="preserve">”, as such name may be modified from time to time by the General Partners following written notice to the Limited Partners. </w:t>
-      </w:r>
-    </w:p>
-    <w:p>
-      <w:pPr>
-        <w:jc w:val="both"/>
-      </w:pPr>
-    </w:p>
-    <w:p>
-      <w:pPr>
-        <w:ind w:left="90"/>
-        <w:jc w:val="both"/>
-      </w:pPr>
-      <w:r>
-        <w:tab/>
-      </w:r>
-      <w:r>
-        <w:t xml:space="preserve">Section </w:t>
-      </w:r>
-      <w:r>
-        <w:t xml:space="preserve">1.3.  </w:t>
-      </w:r>
-      <w:r>
-        <w:rPr>
-          <w:u w:val="single"/>
-        </w:rPr>
-        <w:t>Location of Principal Place of Business.</w:t>
-      </w:r>
-      <w:r>
-        <w:t xml:space="preserve"> The location of the principal place of business of the</w:t>
-      </w:r>
-      <w:r>
-        <w:t xml:space="preserve"> </w:t>
-      </w:r>
-      <w:r>
         <w:t xml:space="preserve">Partnership is </w:t>
       </w:r>
       <w:r>
-        <w:t>_fund_ppp</w:t>
-      </w:r>
-      <w:r>
-        <w:t xml:space="preserve">_.  </w:t>
+        <w:t>[</w:t>
+      </w:r>
+      <w:r>
+        <w:t>fund_ppp</w:t>
+      </w:r>
+      <w:r>
+        <w:t>]</w:t>
+      </w:r>
+      <w:r>
+        <w:t xml:space="preserve">.  </w:t>
       </w:r>
       <w:r>
         <w:t>The General Partners may change the location of the principal place of business of the Partnership by notice in writing to the Limited Partners. In addition, the Partnership may maintain such other offices as the General Partners may deem advisable at any other place or places within or outside the United States.</w:t>
@@ -485,93 +504,99 @@
       </w:pPr>
       <w:r>
         <w:tab/>
-        <w:t>_</w:t>
+        <w:t>[</w:t>
       </w:r>
       <w:r>
         <w:t>im</w:t>
       </w:r>
       <w:r>
-        <w:t>_</w:t>
-      </w:r>
-    </w:p>
-    <w:p>
-      <w:pPr>
-        <w:jc w:val="both"/>
-      </w:pPr>
-      <w:r>
-        <w:tab/>
-        <w:t>_</w:t>
+        <w:t>]</w:t>
+      </w:r>
+    </w:p>
+    <w:p>
+      <w:pPr>
+        <w:jc w:val="both"/>
+      </w:pPr>
+      <w:r>
+        <w:tab/>
+        <w:t>[</w:t>
       </w:r>
       <w:r>
         <w:t>im</w:t>
       </w:r>
       <w:r>
-        <w:t>_address_</w:t>
-      </w:r>
-    </w:p>
-    <w:p>
-      <w:pPr>
-        <w:jc w:val="both"/>
-      </w:pPr>
-      <w:r>
-        <w:tab/>
-        <w:t>_</w:t>
+        <w:t>_address]</w:t>
+      </w:r>
+    </w:p>
+    <w:p>
+      <w:pPr>
+        <w:jc w:val="both"/>
+      </w:pPr>
+      <w:r>
+        <w:tab/>
+        <w:t>[</w:t>
       </w:r>
       <w:r>
         <w:t>im</w:t>
       </w:r>
       <w:r>
-        <w:t>_email_</w:t>
-      </w:r>
-    </w:p>
-    <w:p>
-      <w:pPr>
-        <w:jc w:val="both"/>
-      </w:pPr>
-    </w:p>
-    <w:p>
-      <w:pPr>
-        <w:jc w:val="both"/>
-      </w:pPr>
-      <w:r>
-        <w:tab/>
-        <w:t>_</w:t>
+        <w:t>_emai</w:t>
+      </w:r>
+      <w:r>
+        <w:t>l]</w:t>
+      </w:r>
+    </w:p>
+    <w:p>
+      <w:pPr>
+        <w:jc w:val="both"/>
+      </w:pPr>
+    </w:p>
+    <w:p>
+      <w:pPr>
+        <w:jc w:val="both"/>
+      </w:pPr>
+      <w:r>
+        <w:tab/>
+        <w:t>[</w:t>
       </w:r>
       <w:r>
         <w:t>gp</w:t>
       </w:r>
       <w:r>
-        <w:t>_</w:t>
-      </w:r>
-    </w:p>
-    <w:p>
-      <w:pPr>
-        <w:jc w:val="both"/>
-      </w:pPr>
-      <w:r>
-        <w:tab/>
-        <w:t>_</w:t>
+        <w:t>]</w:t>
+      </w:r>
+    </w:p>
+    <w:p>
+      <w:pPr>
+        <w:jc w:val="both"/>
+      </w:pPr>
+      <w:r>
+        <w:tab/>
+        <w:t>[</w:t>
       </w:r>
       <w:r>
         <w:t>gp</w:t>
       </w:r>
       <w:r>
-        <w:t>_address_</w:t>
-      </w:r>
-    </w:p>
-    <w:p>
-      <w:pPr>
-        <w:jc w:val="both"/>
-      </w:pPr>
-      <w:r>
-        <w:tab/>
-        <w:t>_g</w:t>
+        <w:t>_address]</w:t>
+      </w:r>
+    </w:p>
+    <w:p>
+      <w:pPr>
+        <w:jc w:val="both"/>
+      </w:pPr>
+      <w:r>
+        <w:tab/>
+        <w:t>[</w:t>
+      </w:r>
+      <w:r>
+        <w:t>g</w:t>
       </w:r>
       <w:r>
         <w:t>p</w:t>
       </w:r>
       <w:r>
-        <w:t>_email_</w:t>
+        <w:t>_email]</w:t>
       </w:r>
     </w:p>
     <w:p>
@@ -643,7 +668,13 @@
         <w:t xml:space="preserve"> Location of Registered Office and Registered Agent for Service of Process.</w:t>
       </w:r>
       <w:r>
-        <w:t xml:space="preserve">  The location of the registered office of the Partnership is 801 West Tenth Street, Suite 300, Juneau, Alaska 99801.  The General Partner may change the location of the registered office of the Partnership by notice in writing to the Limited Partners.  The agent for service of process for the Partnership shall be CT Corporation System, or such other agent for service of process as the General Partner may designate from time to time.</w:t>
+        <w:t xml:space="preserve">  The location of the registered office of the Partnership is </w:t>
+      </w:r>
+      <w:r>
+        <w:t>[gp_address]</w:t>
+      </w:r>
+      <w:r>
+        <w:t>.  The General Partner may change the location of the registered office of the Partnership by notice in writing to the Limited Partners.  The agent for service of process for the Partnership shall be CT Corporation System, or such other agent for service of process as the General Partner may designate from time to time.</w:t>
       </w:r>
     </w:p>
     <w:p>
@@ -744,7 +775,7 @@
         <w:t>Act</w:t>
       </w:r>
       <w:r>
-        <w:t>” means the _fund_state_</w:t>
+        <w:t>” means the [fund_state]</w:t>
       </w:r>
       <w:r>
         <w:t xml:space="preserve"> </w:t>
@@ -753,7 +784,13 @@
         <w:t>Uniform Limited Partnership Act  (</w:t>
       </w:r>
       <w:r>
-        <w:t>_fund_state</w:t>
+        <w:t>[</w:t>
+      </w:r>
+      <w:r>
+        <w:t>fund_state</w:t>
+      </w:r>
+      <w:r>
+        <w:t>]</w:t>
       </w:r>
       <w:r>
         <w:t xml:space="preserve">  Stat.  § 32.11.010 </w:t>
@@ -5171,8 +5208,10 @@
         <w:jc w:val="right"/>
       </w:pPr>
       <w:r>
-        <w:t>_GP_</w:t>
-      </w:r>
+        <w:t>[GP]</w:t>
+      </w:r>
+      <w:bookmarkStart w:id="0" w:name="_GoBack"/>
+      <w:bookmarkEnd w:id="0"/>
     </w:p>
     <w:p>
       <w:pPr>
@@ -5214,13 +5253,16 @@
         <w:t>__</w:t>
       </w:r>
       <w:r>
-        <w:t>/s/_gp</w:t>
+        <w:t>/s/ [</w:t>
+      </w:r>
+      <w:r>
+        <w:t>gp</w:t>
       </w:r>
       <w:r>
         <w:t>_sig_party</w:t>
       </w:r>
       <w:r>
-        <w:t>_</w:t>
+        <w:t>]</w:t>
       </w:r>
       <w:r>
         <w:t>______________________________</w:t>
@@ -5259,13 +5301,16 @@
         <w:t>Name:</w:t>
       </w:r>
       <w:r>
-        <w:t xml:space="preserve">  _gp</w:t>
+        <w:t xml:space="preserve">  [</w:t>
+      </w:r>
+      <w:r>
+        <w:t>gp</w:t>
       </w:r>
       <w:r>
         <w:t>_sig_party</w:t>
       </w:r>
       <w:r>
-        <w:t>_</w:t>
+        <w:t>]</w:t>
       </w:r>
     </w:p>
     <w:p>
@@ -5393,10 +5438,13 @@
         <w:t>__</w:t>
       </w:r>
       <w:r>
-        <w:t>_GP</w:t>
-      </w:r>
-      <w:r>
-        <w:t>_</w:t>
+        <w:t>[</w:t>
+      </w:r>
+      <w:r>
+        <w:t>GP</w:t>
+      </w:r>
+      <w:r>
+        <w:t>]</w:t>
       </w:r>
       <w:r>
         <w:t>_________________________________</w:t>
@@ -5448,7 +5496,7 @@
         <w:t>___</w:t>
       </w:r>
       <w:r>
-        <w:t>/s/ _gi_sig_party_</w:t>
+        <w:t>/s/ [gi_sig_party]</w:t>
       </w:r>
       <w:r>
         <w:t>______________________________</w:t>
@@ -5476,7 +5524,7 @@
         <w:t>Name:</w:t>
       </w:r>
       <w:r>
-        <w:t xml:space="preserve"> _gp_sig_party_</w:t>
+        <w:t xml:space="preserve"> [gp_sig_party]</w:t>
       </w:r>
     </w:p>
     <w:p>
@@ -9572,7 +9620,7 @@
   <a:extraClrSchemeLst/>
   <a:extLst>
     <a:ext uri="{05A4C25C-085E-4340-85A3-A5531E510DB2}">
-      <thm15:themeFamily xmlns="" xmlns:thm15="http://schemas.microsoft.com/office/thememl/2012/main" name="Office Theme" id="{62F939B6-93AF-4DB8-9C6B-D6C7DFDC589F}" vid="{4A3C46E8-61CC-4603-A589-7422A47A8E4A}"/>
+      <thm15:themeFamily xmlns:thm15="http://schemas.microsoft.com/office/thememl/2012/main" xmlns="" name="Office Theme" id="{62F939B6-93AF-4DB8-9C6B-D6C7DFDC589F}" vid="{4A3C46E8-61CC-4603-A589-7422A47A8E4A}"/>
     </a:ext>
   </a:extLst>
 </a:theme>

</xml_diff>